<commit_message>
Update Raport de analiza - Smart Window.docx
Add report 4 and 5
</commit_message>
<xml_diff>
--- a/Raport de analiza - Smart Window.docx
+++ b/Raport de analiza - Smart Window.docx
@@ -1306,7 +1306,29 @@
           <w:sz w:val="24"/>
           <w:shd w:fill="auto" w:val="clear"/>
         </w:rPr>
-        <w:t xml:space="preserve">smart”. </w:t>
+        <w:t xml:space="preserve">smart</w:t>
+      </w:r>
+      <w:r>
+        <w:rPr>
+          <w:rFonts w:ascii="Times New Roman" w:hAnsi="Times New Roman" w:cs="Times New Roman" w:eastAsia="Times New Roman"/>
+          <w:color w:val="A6A6A6"/>
+          <w:spacing w:val="0"/>
+          <w:position w:val="0"/>
+          <w:sz w:val="24"/>
+          <w:shd w:fill="auto" w:val="clear"/>
+        </w:rPr>
+        <w:t xml:space="preserve">”</w:t>
+      </w:r>
+      <w:r>
+        <w:rPr>
+          <w:rFonts w:ascii="Times New Roman" w:hAnsi="Times New Roman" w:cs="Times New Roman" w:eastAsia="Times New Roman"/>
+          <w:color w:val="A6A6A6"/>
+          <w:spacing w:val="0"/>
+          <w:position w:val="0"/>
+          <w:sz w:val="24"/>
+          <w:shd w:fill="auto" w:val="clear"/>
+        </w:rPr>
+        <w:t xml:space="preserve">. </w:t>
       </w:r>
     </w:p>
     <w:p>
@@ -2729,7 +2751,199 @@
             <w:u w:val="single"/>
             <w:shd w:fill="auto" w:val="clear"/>
           </w:rPr>
-          <w:t xml:space="preserve">https://www.sageglass.com/en/products?utm_source=google&amp;utm_medium=paidsearch&amp;utm_campaign=smart&amp;utm_content=smart-windows&amp;gclid=Cj0KCQiAyoeCBhCTARIsAOfpKxi8ICFrIbo_uXGp8xVCqosEvCP3jz-TClh3K76Zb2JlmoXfJu2QKAEaAhMrEALw_wcB</w:t>
+          <w:t xml:space="preserve">https://www.sageglass.com/en/products?utm_source=google</w:t>
+        </w:r>
+        <w:r>
+          <w:rPr>
+            <w:rFonts w:ascii="Times New Roman" w:hAnsi="Times New Roman" w:cs="Times New Roman" w:eastAsia="Times New Roman"/>
+            <w:color w:val="A6A6A6"/>
+            <w:spacing w:val="0"/>
+            <w:position w:val="0"/>
+            <w:sz w:val="24"/>
+            <w:u w:val="single"/>
+            <w:shd w:fill="auto" w:val="clear"/>
+          </w:rPr>
+          <w:t xml:space="preserve"> HYPERLINK "https://www.sageglass.com/en/products?utm_source=google&amp;utm_medium=paidsearch&amp;utm_campaign=smart&amp;utm_content=smart-windows&amp;gclid=Cj0KCQiAyoeCBhCTARIsAOfpKxi8ICFrIbo_uXGp8xVCqosEvCP3jz-TClh3K76Zb2JlmoXfJu2QKAEaAhMrEALw_wcB"</w:t>
+        </w:r>
+        <w:r>
+          <w:rPr>
+            <w:rFonts w:ascii="Times New Roman" w:hAnsi="Times New Roman" w:cs="Times New Roman" w:eastAsia="Times New Roman"/>
+            <w:color w:val="A6A6A6"/>
+            <w:spacing w:val="0"/>
+            <w:position w:val="0"/>
+            <w:sz w:val="24"/>
+            <w:u w:val="single"/>
+            <w:shd w:fill="auto" w:val="clear"/>
+          </w:rPr>
+          <w:t xml:space="preserve">&amp;</w:t>
+        </w:r>
+        <w:r>
+          <w:rPr>
+            <w:rFonts w:ascii="Times New Roman" w:hAnsi="Times New Roman" w:cs="Times New Roman" w:eastAsia="Times New Roman"/>
+            <w:color w:val="A6A6A6"/>
+            <w:spacing w:val="0"/>
+            <w:position w:val="0"/>
+            <w:sz w:val="24"/>
+            <w:u w:val="single"/>
+            <w:shd w:fill="auto" w:val="clear"/>
+          </w:rPr>
+          <w:t xml:space="preserve"> HYPERLINK "https://www.sageglass.com/en/products?utm_source=google&amp;utm_medium=paidsearch&amp;utm_campaign=smart&amp;utm_content=smart-windows&amp;gclid=Cj0KCQiAyoeCBhCTARIsAOfpKxi8ICFrIbo_uXGp8xVCqosEvCP3jz-TClh3K76Zb2JlmoXfJu2QKAEaAhMrEALw_wcB"</w:t>
+        </w:r>
+        <w:r>
+          <w:rPr>
+            <w:rFonts w:ascii="Times New Roman" w:hAnsi="Times New Roman" w:cs="Times New Roman" w:eastAsia="Times New Roman"/>
+            <w:color w:val="A6A6A6"/>
+            <w:spacing w:val="0"/>
+            <w:position w:val="0"/>
+            <w:sz w:val="24"/>
+            <w:u w:val="single"/>
+            <w:shd w:fill="auto" w:val="clear"/>
+          </w:rPr>
+          <w:t xml:space="preserve">utm_medium=paidsearch</w:t>
+        </w:r>
+        <w:r>
+          <w:rPr>
+            <w:rFonts w:ascii="Times New Roman" w:hAnsi="Times New Roman" w:cs="Times New Roman" w:eastAsia="Times New Roman"/>
+            <w:color w:val="A6A6A6"/>
+            <w:spacing w:val="0"/>
+            <w:position w:val="0"/>
+            <w:sz w:val="24"/>
+            <w:u w:val="single"/>
+            <w:shd w:fill="auto" w:val="clear"/>
+          </w:rPr>
+          <w:t xml:space="preserve"> HYPERLINK "https://www.sageglass.com/en/products?utm_source=google&amp;utm_medium=paidsearch&amp;utm_campaign=smart&amp;utm_content=smart-windows&amp;gclid=Cj0KCQiAyoeCBhCTARIsAOfpKxi8ICFrIbo_uXGp8xVCqosEvCP3jz-TClh3K76Zb2JlmoXfJu2QKAEaAhMrEALw_wcB"</w:t>
+        </w:r>
+        <w:r>
+          <w:rPr>
+            <w:rFonts w:ascii="Times New Roman" w:hAnsi="Times New Roman" w:cs="Times New Roman" w:eastAsia="Times New Roman"/>
+            <w:color w:val="A6A6A6"/>
+            <w:spacing w:val="0"/>
+            <w:position w:val="0"/>
+            <w:sz w:val="24"/>
+            <w:u w:val="single"/>
+            <w:shd w:fill="auto" w:val="clear"/>
+          </w:rPr>
+          <w:t xml:space="preserve">&amp;</w:t>
+        </w:r>
+        <w:r>
+          <w:rPr>
+            <w:rFonts w:ascii="Times New Roman" w:hAnsi="Times New Roman" w:cs="Times New Roman" w:eastAsia="Times New Roman"/>
+            <w:color w:val="A6A6A6"/>
+            <w:spacing w:val="0"/>
+            <w:position w:val="0"/>
+            <w:sz w:val="24"/>
+            <w:u w:val="single"/>
+            <w:shd w:fill="auto" w:val="clear"/>
+          </w:rPr>
+          <w:t xml:space="preserve"> HYPERLINK "https://www.sageglass.com/en/products?utm_source=google&amp;utm_medium=paidsearch&amp;utm_campaign=smart&amp;utm_content=smart-windows&amp;gclid=Cj0KCQiAyoeCBhCTARIsAOfpKxi8ICFrIbo_uXGp8xVCqosEvCP3jz-TClh3K76Zb2JlmoXfJu2QKAEaAhMrEALw_wcB"</w:t>
+        </w:r>
+        <w:r>
+          <w:rPr>
+            <w:rFonts w:ascii="Times New Roman" w:hAnsi="Times New Roman" w:cs="Times New Roman" w:eastAsia="Times New Roman"/>
+            <w:color w:val="A6A6A6"/>
+            <w:spacing w:val="0"/>
+            <w:position w:val="0"/>
+            <w:sz w:val="24"/>
+            <w:u w:val="single"/>
+            <w:shd w:fill="auto" w:val="clear"/>
+          </w:rPr>
+          <w:t xml:space="preserve">utm_campaign=smart</w:t>
+        </w:r>
+        <w:r>
+          <w:rPr>
+            <w:rFonts w:ascii="Times New Roman" w:hAnsi="Times New Roman" w:cs="Times New Roman" w:eastAsia="Times New Roman"/>
+            <w:color w:val="A6A6A6"/>
+            <w:spacing w:val="0"/>
+            <w:position w:val="0"/>
+            <w:sz w:val="24"/>
+            <w:u w:val="single"/>
+            <w:shd w:fill="auto" w:val="clear"/>
+          </w:rPr>
+          <w:t xml:space="preserve"> HYPERLINK "https://www.sageglass.com/en/products?utm_source=google&amp;utm_medium=paidsearch&amp;utm_campaign=smart&amp;utm_content=smart-windows&amp;gclid=Cj0KCQiAyoeCBhCTARIsAOfpKxi8ICFrIbo_uXGp8xVCqosEvCP3jz-TClh3K76Zb2JlmoXfJu2QKAEaAhMrEALw_wcB"</w:t>
+        </w:r>
+        <w:r>
+          <w:rPr>
+            <w:rFonts w:ascii="Times New Roman" w:hAnsi="Times New Roman" w:cs="Times New Roman" w:eastAsia="Times New Roman"/>
+            <w:color w:val="A6A6A6"/>
+            <w:spacing w:val="0"/>
+            <w:position w:val="0"/>
+            <w:sz w:val="24"/>
+            <w:u w:val="single"/>
+            <w:shd w:fill="auto" w:val="clear"/>
+          </w:rPr>
+          <w:t xml:space="preserve">&amp;</w:t>
+        </w:r>
+        <w:r>
+          <w:rPr>
+            <w:rFonts w:ascii="Times New Roman" w:hAnsi="Times New Roman" w:cs="Times New Roman" w:eastAsia="Times New Roman"/>
+            <w:color w:val="A6A6A6"/>
+            <w:spacing w:val="0"/>
+            <w:position w:val="0"/>
+            <w:sz w:val="24"/>
+            <w:u w:val="single"/>
+            <w:shd w:fill="auto" w:val="clear"/>
+          </w:rPr>
+          <w:t xml:space="preserve"> HYPERLINK "https://www.sageglass.com/en/products?utm_source=google&amp;utm_medium=paidsearch&amp;utm_campaign=smart&amp;utm_content=smart-windows&amp;gclid=Cj0KCQiAyoeCBhCTARIsAOfpKxi8ICFrIbo_uXGp8xVCqosEvCP3jz-TClh3K76Zb2JlmoXfJu2QKAEaAhMrEALw_wcB"</w:t>
+        </w:r>
+        <w:r>
+          <w:rPr>
+            <w:rFonts w:ascii="Times New Roman" w:hAnsi="Times New Roman" w:cs="Times New Roman" w:eastAsia="Times New Roman"/>
+            <w:color w:val="A6A6A6"/>
+            <w:spacing w:val="0"/>
+            <w:position w:val="0"/>
+            <w:sz w:val="24"/>
+            <w:u w:val="single"/>
+            <w:shd w:fill="auto" w:val="clear"/>
+          </w:rPr>
+          <w:t xml:space="preserve">utm_content=smart-windows</w:t>
+        </w:r>
+        <w:r>
+          <w:rPr>
+            <w:rFonts w:ascii="Times New Roman" w:hAnsi="Times New Roman" w:cs="Times New Roman" w:eastAsia="Times New Roman"/>
+            <w:color w:val="A6A6A6"/>
+            <w:spacing w:val="0"/>
+            <w:position w:val="0"/>
+            <w:sz w:val="24"/>
+            <w:u w:val="single"/>
+            <w:shd w:fill="auto" w:val="clear"/>
+          </w:rPr>
+          <w:t xml:space="preserve"> HYPERLINK "https://www.sageglass.com/en/products?utm_source=google&amp;utm_medium=paidsearch&amp;utm_campaign=smart&amp;utm_content=smart-windows&amp;gclid=Cj0KCQiAyoeCBhCTARIsAOfpKxi8ICFrIbo_uXGp8xVCqosEvCP3jz-TClh3K76Zb2JlmoXfJu2QKAEaAhMrEALw_wcB"</w:t>
+        </w:r>
+        <w:r>
+          <w:rPr>
+            <w:rFonts w:ascii="Times New Roman" w:hAnsi="Times New Roman" w:cs="Times New Roman" w:eastAsia="Times New Roman"/>
+            <w:color w:val="A6A6A6"/>
+            <w:spacing w:val="0"/>
+            <w:position w:val="0"/>
+            <w:sz w:val="24"/>
+            <w:u w:val="single"/>
+            <w:shd w:fill="auto" w:val="clear"/>
+          </w:rPr>
+          <w:t xml:space="preserve">&amp;</w:t>
+        </w:r>
+        <w:r>
+          <w:rPr>
+            <w:rFonts w:ascii="Times New Roman" w:hAnsi="Times New Roman" w:cs="Times New Roman" w:eastAsia="Times New Roman"/>
+            <w:color w:val="A6A6A6"/>
+            <w:spacing w:val="0"/>
+            <w:position w:val="0"/>
+            <w:sz w:val="24"/>
+            <w:u w:val="single"/>
+            <w:shd w:fill="auto" w:val="clear"/>
+          </w:rPr>
+          <w:t xml:space="preserve"> HYPERLINK "https://www.sageglass.com/en/products?utm_source=google&amp;utm_medium=paidsearch&amp;utm_campaign=smart&amp;utm_content=smart-windows&amp;gclid=Cj0KCQiAyoeCBhCTARIsAOfpKxi8ICFrIbo_uXGp8xVCqosEvCP3jz-TClh3K76Zb2JlmoXfJu2QKAEaAhMrEALw_wcB"</w:t>
+        </w:r>
+        <w:r>
+          <w:rPr>
+            <w:rFonts w:ascii="Times New Roman" w:hAnsi="Times New Roman" w:cs="Times New Roman" w:eastAsia="Times New Roman"/>
+            <w:color w:val="A6A6A6"/>
+            <w:spacing w:val="0"/>
+            <w:position w:val="0"/>
+            <w:sz w:val="24"/>
+            <w:u w:val="single"/>
+            <w:shd w:fill="auto" w:val="clear"/>
+          </w:rPr>
+          <w:t xml:space="preserve">gclid=Cj0KCQiAyoeCBhCTARIsAOfpKxi8ICFrIbo_uXGp8xVCqosEvCP3jz-TClh3K76Zb2JlmoXfJu2QKAEaAhMrEALw_wcB</w:t>
         </w:r>
       </w:hyperlink>
     </w:p>
@@ -2838,7 +3052,29 @@
           <w:sz w:val="24"/>
           <w:shd w:fill="auto" w:val="clear"/>
         </w:rPr>
-        <w:t xml:space="preserve">igienizarea” cerin</w:t>
+        <w:t xml:space="preserve">igienizarea</w:t>
+      </w:r>
+      <w:r>
+        <w:rPr>
+          <w:rFonts w:ascii="Times New Roman" w:hAnsi="Times New Roman" w:cs="Times New Roman" w:eastAsia="Times New Roman"/>
+          <w:color w:val="A6A6A6"/>
+          <w:spacing w:val="0"/>
+          <w:position w:val="0"/>
+          <w:sz w:val="24"/>
+          <w:shd w:fill="auto" w:val="clear"/>
+        </w:rPr>
+        <w:t xml:space="preserve">”</w:t>
+      </w:r>
+      <w:r>
+        <w:rPr>
+          <w:rFonts w:ascii="Times New Roman" w:hAnsi="Times New Roman" w:cs="Times New Roman" w:eastAsia="Times New Roman"/>
+          <w:color w:val="A6A6A6"/>
+          <w:spacing w:val="0"/>
+          <w:position w:val="0"/>
+          <w:sz w:val="24"/>
+          <w:shd w:fill="auto" w:val="clear"/>
+        </w:rPr>
+        <w:t xml:space="preserve"> cerin</w:t>
       </w:r>
       <w:r>
         <w:rPr>

</xml_diff>

<commit_message>
Add report 4 and 5
</commit_message>
<xml_diff>
--- a/Raport de analiza - Smart Window.docx
+++ b/Raport de analiza - Smart Window.docx
@@ -1306,29 +1306,7 @@
           <w:sz w:val="24"/>
           <w:shd w:fill="auto" w:val="clear"/>
         </w:rPr>
-        <w:t xml:space="preserve">smart</w:t>
-      </w:r>
-      <w:r>
-        <w:rPr>
-          <w:rFonts w:ascii="Times New Roman" w:hAnsi="Times New Roman" w:cs="Times New Roman" w:eastAsia="Times New Roman"/>
-          <w:color w:val="A6A6A6"/>
-          <w:spacing w:val="0"/>
-          <w:position w:val="0"/>
-          <w:sz w:val="24"/>
-          <w:shd w:fill="auto" w:val="clear"/>
-        </w:rPr>
-        <w:t xml:space="preserve">”</w:t>
-      </w:r>
-      <w:r>
-        <w:rPr>
-          <w:rFonts w:ascii="Times New Roman" w:hAnsi="Times New Roman" w:cs="Times New Roman" w:eastAsia="Times New Roman"/>
-          <w:color w:val="A6A6A6"/>
-          <w:spacing w:val="0"/>
-          <w:position w:val="0"/>
-          <w:sz w:val="24"/>
-          <w:shd w:fill="auto" w:val="clear"/>
-        </w:rPr>
-        <w:t xml:space="preserve">. </w:t>
+        <w:t xml:space="preserve">smart”. </w:t>
       </w:r>
     </w:p>
     <w:p>
@@ -2775,6 +2753,30 @@
             <w:u w:val="single"/>
             <w:shd w:fill="auto" w:val="clear"/>
           </w:rPr>
+          <w:t xml:space="preserve"> HYPERLINK "https://www.sageglass.com/en/products?utm_source=google</w:t>
+        </w:r>
+        <w:r>
+          <w:rPr>
+            <w:rFonts w:ascii="Times New Roman" w:hAnsi="Times New Roman" w:cs="Times New Roman" w:eastAsia="Times New Roman"/>
+            <w:color w:val="A6A6A6"/>
+            <w:spacing w:val="0"/>
+            <w:position w:val="0"/>
+            <w:sz w:val="24"/>
+            <w:u w:val="single"/>
+            <w:shd w:fill="auto" w:val="clear"/>
+          </w:rPr>
+          <w:t xml:space="preserve"> HYPERLINK "https://www.sageglass.com/en/products?utm_source=google&amp;utm_medium=paidsearch&amp;utm_campaign=smart&amp;utm_content=smart-windows&amp;gclid=Cj0KCQiAyoeCBhCTARIsAOfpKxi8ICFrIbo_uXGp8xVCqosEvCP3jz-TClh3K76Zb2JlmoXfJu2QKAEaAhMrEALw_wcB"</w:t>
+        </w:r>
+        <w:r>
+          <w:rPr>
+            <w:rFonts w:ascii="Times New Roman" w:hAnsi="Times New Roman" w:cs="Times New Roman" w:eastAsia="Times New Roman"/>
+            <w:color w:val="A6A6A6"/>
+            <w:spacing w:val="0"/>
+            <w:position w:val="0"/>
+            <w:sz w:val="24"/>
+            <w:u w:val="single"/>
+            <w:shd w:fill="auto" w:val="clear"/>
+          </w:rPr>
           <w:t xml:space="preserve">&amp;</w:t>
         </w:r>
         <w:r>
@@ -2920,6 +2922,1710 @@
             <w:shd w:fill="auto" w:val="clear"/>
           </w:rPr>
           <w:t xml:space="preserve">&amp;</w:t>
+        </w:r>
+        <w:r>
+          <w:rPr>
+            <w:rFonts w:ascii="Times New Roman" w:hAnsi="Times New Roman" w:cs="Times New Roman" w:eastAsia="Times New Roman"/>
+            <w:color w:val="A6A6A6"/>
+            <w:spacing w:val="0"/>
+            <w:position w:val="0"/>
+            <w:sz w:val="24"/>
+            <w:u w:val="single"/>
+            <w:shd w:fill="auto" w:val="clear"/>
+          </w:rPr>
+          <w:t xml:space="preserve"> HYPERLINK "https://www.sageglass.com/en/products?utm_source=google&amp;utm_medium=paidsearch&amp;utm_campaign=smart&amp;utm_content=smart-windows&amp;gclid=Cj0KCQiAyoeCBhCTARIsAOfpKxi8ICFrIbo_uXGp8xVCqosEvCP3jz-TClh3K76Zb2JlmoXfJu2QKAEaAhMrEALw_wcB"</w:t>
+        </w:r>
+        <w:r>
+          <w:rPr>
+            <w:rFonts w:ascii="Times New Roman" w:hAnsi="Times New Roman" w:cs="Times New Roman" w:eastAsia="Times New Roman"/>
+            <w:color w:val="A6A6A6"/>
+            <w:spacing w:val="0"/>
+            <w:position w:val="0"/>
+            <w:sz w:val="24"/>
+            <w:u w:val="single"/>
+            <w:shd w:fill="auto" w:val="clear"/>
+          </w:rPr>
+          <w:t xml:space="preserve">gclid=Cj0KCQiAyoeCBhCTARIsAOfpKxi8ICFrIbo_uXGp8xVCqosEvCP3jz-TClh3K76Zb2JlmoXfJu2QKAEaAhMrEALw_wcB"</w:t>
+        </w:r>
+        <w:r>
+          <w:rPr>
+            <w:rFonts w:ascii="Times New Roman" w:hAnsi="Times New Roman" w:cs="Times New Roman" w:eastAsia="Times New Roman"/>
+            <w:color w:val="A6A6A6"/>
+            <w:spacing w:val="0"/>
+            <w:position w:val="0"/>
+            <w:sz w:val="24"/>
+            <w:u w:val="single"/>
+            <w:shd w:fill="auto" w:val="clear"/>
+          </w:rPr>
+          <w:t xml:space="preserve"> HYPERLINK "https://www.sageglass.com/en/products?utm_source=google&amp;utm_medium=paidsearch&amp;utm_campaign=smart&amp;utm_content=smart-windows&amp;gclid=Cj0KCQiAyoeCBhCTARIsAOfpKxi8ICFrIbo_uXGp8xVCqosEvCP3jz-TClh3K76Zb2JlmoXfJu2QKAEaAhMrEALw_wcB"</w:t>
+        </w:r>
+        <w:r>
+          <w:rPr>
+            <w:rFonts w:ascii="Times New Roman" w:hAnsi="Times New Roman" w:cs="Times New Roman" w:eastAsia="Times New Roman"/>
+            <w:color w:val="A6A6A6"/>
+            <w:spacing w:val="0"/>
+            <w:position w:val="0"/>
+            <w:sz w:val="24"/>
+            <w:u w:val="single"/>
+            <w:shd w:fill="auto" w:val="clear"/>
+          </w:rPr>
+          <w:t xml:space="preserve">&amp;</w:t>
+        </w:r>
+        <w:r>
+          <w:rPr>
+            <w:rFonts w:ascii="Times New Roman" w:hAnsi="Times New Roman" w:cs="Times New Roman" w:eastAsia="Times New Roman"/>
+            <w:color w:val="A6A6A6"/>
+            <w:spacing w:val="0"/>
+            <w:position w:val="0"/>
+            <w:sz w:val="24"/>
+            <w:u w:val="single"/>
+            <w:shd w:fill="auto" w:val="clear"/>
+          </w:rPr>
+          <w:t xml:space="preserve"> HYPERLINK "https://www.sageglass.com/en/products?utm_source=google&amp;utm_medium=paidsearch&amp;utm_campaign=smart&amp;utm_content=smart-windows&amp;gclid=Cj0KCQiAyoeCBhCTARIsAOfpKxi8ICFrIbo_uXGp8xVCqosEvCP3jz-TClh3K76Zb2JlmoXfJu2QKAEaAhMrEALw_wcB"</w:t>
+        </w:r>
+        <w:r>
+          <w:rPr>
+            <w:rFonts w:ascii="Times New Roman" w:hAnsi="Times New Roman" w:cs="Times New Roman" w:eastAsia="Times New Roman"/>
+            <w:color w:val="A6A6A6"/>
+            <w:spacing w:val="0"/>
+            <w:position w:val="0"/>
+            <w:sz w:val="24"/>
+            <w:u w:val="single"/>
+            <w:shd w:fill="auto" w:val="clear"/>
+          </w:rPr>
+          <w:t xml:space="preserve"> HYPERLINK "https://www.sageglass.com/en/products?utm_source=google</w:t>
+        </w:r>
+        <w:r>
+          <w:rPr>
+            <w:rFonts w:ascii="Times New Roman" w:hAnsi="Times New Roman" w:cs="Times New Roman" w:eastAsia="Times New Roman"/>
+            <w:color w:val="A6A6A6"/>
+            <w:spacing w:val="0"/>
+            <w:position w:val="0"/>
+            <w:sz w:val="24"/>
+            <w:u w:val="single"/>
+            <w:shd w:fill="auto" w:val="clear"/>
+          </w:rPr>
+          <w:t xml:space="preserve"> HYPERLINK "https://www.sageglass.com/en/products?utm_source=google&amp;utm_medium=paidsearch&amp;utm_campaign=smart&amp;utm_content=smart-windows&amp;gclid=Cj0KCQiAyoeCBhCTARIsAOfpKxi8ICFrIbo_uXGp8xVCqosEvCP3jz-TClh3K76Zb2JlmoXfJu2QKAEaAhMrEALw_wcB"</w:t>
+        </w:r>
+        <w:r>
+          <w:rPr>
+            <w:rFonts w:ascii="Times New Roman" w:hAnsi="Times New Roman" w:cs="Times New Roman" w:eastAsia="Times New Roman"/>
+            <w:color w:val="A6A6A6"/>
+            <w:spacing w:val="0"/>
+            <w:position w:val="0"/>
+            <w:sz w:val="24"/>
+            <w:u w:val="single"/>
+            <w:shd w:fill="auto" w:val="clear"/>
+          </w:rPr>
+          <w:t xml:space="preserve">&amp;</w:t>
+        </w:r>
+        <w:r>
+          <w:rPr>
+            <w:rFonts w:ascii="Times New Roman" w:hAnsi="Times New Roman" w:cs="Times New Roman" w:eastAsia="Times New Roman"/>
+            <w:color w:val="A6A6A6"/>
+            <w:spacing w:val="0"/>
+            <w:position w:val="0"/>
+            <w:sz w:val="24"/>
+            <w:u w:val="single"/>
+            <w:shd w:fill="auto" w:val="clear"/>
+          </w:rPr>
+          <w:t xml:space="preserve"> HYPERLINK "https://www.sageglass.com/en/products?utm_source=google&amp;utm_medium=paidsearch&amp;utm_campaign=smart&amp;utm_content=smart-windows&amp;gclid=Cj0KCQiAyoeCBhCTARIsAOfpKxi8ICFrIbo_uXGp8xVCqosEvCP3jz-TClh3K76Zb2JlmoXfJu2QKAEaAhMrEALw_wcB"</w:t>
+        </w:r>
+        <w:r>
+          <w:rPr>
+            <w:rFonts w:ascii="Times New Roman" w:hAnsi="Times New Roman" w:cs="Times New Roman" w:eastAsia="Times New Roman"/>
+            <w:color w:val="A6A6A6"/>
+            <w:spacing w:val="0"/>
+            <w:position w:val="0"/>
+            <w:sz w:val="24"/>
+            <w:u w:val="single"/>
+            <w:shd w:fill="auto" w:val="clear"/>
+          </w:rPr>
+          <w:t xml:space="preserve">utm_medium=paidsearch</w:t>
+        </w:r>
+        <w:r>
+          <w:rPr>
+            <w:rFonts w:ascii="Times New Roman" w:hAnsi="Times New Roman" w:cs="Times New Roman" w:eastAsia="Times New Roman"/>
+            <w:color w:val="A6A6A6"/>
+            <w:spacing w:val="0"/>
+            <w:position w:val="0"/>
+            <w:sz w:val="24"/>
+            <w:u w:val="single"/>
+            <w:shd w:fill="auto" w:val="clear"/>
+          </w:rPr>
+          <w:t xml:space="preserve"> HYPERLINK "https://www.sageglass.com/en/products?utm_source=google&amp;utm_medium=paidsearch&amp;utm_campaign=smart&amp;utm_content=smart-windows&amp;gclid=Cj0KCQiAyoeCBhCTARIsAOfpKxi8ICFrIbo_uXGp8xVCqosEvCP3jz-TClh3K76Zb2JlmoXfJu2QKAEaAhMrEALw_wcB"</w:t>
+        </w:r>
+        <w:r>
+          <w:rPr>
+            <w:rFonts w:ascii="Times New Roman" w:hAnsi="Times New Roman" w:cs="Times New Roman" w:eastAsia="Times New Roman"/>
+            <w:color w:val="A6A6A6"/>
+            <w:spacing w:val="0"/>
+            <w:position w:val="0"/>
+            <w:sz w:val="24"/>
+            <w:u w:val="single"/>
+            <w:shd w:fill="auto" w:val="clear"/>
+          </w:rPr>
+          <w:t xml:space="preserve">&amp;</w:t>
+        </w:r>
+        <w:r>
+          <w:rPr>
+            <w:rFonts w:ascii="Times New Roman" w:hAnsi="Times New Roman" w:cs="Times New Roman" w:eastAsia="Times New Roman"/>
+            <w:color w:val="A6A6A6"/>
+            <w:spacing w:val="0"/>
+            <w:position w:val="0"/>
+            <w:sz w:val="24"/>
+            <w:u w:val="single"/>
+            <w:shd w:fill="auto" w:val="clear"/>
+          </w:rPr>
+          <w:t xml:space="preserve"> HYPERLINK "https://www.sageglass.com/en/products?utm_source=google&amp;utm_medium=paidsearch&amp;utm_campaign=smart&amp;utm_content=smart-windows&amp;gclid=Cj0KCQiAyoeCBhCTARIsAOfpKxi8ICFrIbo_uXGp8xVCqosEvCP3jz-TClh3K76Zb2JlmoXfJu2QKAEaAhMrEALw_wcB"</w:t>
+        </w:r>
+        <w:r>
+          <w:rPr>
+            <w:rFonts w:ascii="Times New Roman" w:hAnsi="Times New Roman" w:cs="Times New Roman" w:eastAsia="Times New Roman"/>
+            <w:color w:val="A6A6A6"/>
+            <w:spacing w:val="0"/>
+            <w:position w:val="0"/>
+            <w:sz w:val="24"/>
+            <w:u w:val="single"/>
+            <w:shd w:fill="auto" w:val="clear"/>
+          </w:rPr>
+          <w:t xml:space="preserve">utm_campaign=smart</w:t>
+        </w:r>
+        <w:r>
+          <w:rPr>
+            <w:rFonts w:ascii="Times New Roman" w:hAnsi="Times New Roman" w:cs="Times New Roman" w:eastAsia="Times New Roman"/>
+            <w:color w:val="A6A6A6"/>
+            <w:spacing w:val="0"/>
+            <w:position w:val="0"/>
+            <w:sz w:val="24"/>
+            <w:u w:val="single"/>
+            <w:shd w:fill="auto" w:val="clear"/>
+          </w:rPr>
+          <w:t xml:space="preserve"> HYPERLINK "https://www.sageglass.com/en/products?utm_source=google&amp;utm_medium=paidsearch&amp;utm_campaign=smart&amp;utm_content=smart-windows&amp;gclid=Cj0KCQiAyoeCBhCTARIsAOfpKxi8ICFrIbo_uXGp8xVCqosEvCP3jz-TClh3K76Zb2JlmoXfJu2QKAEaAhMrEALw_wcB"</w:t>
+        </w:r>
+        <w:r>
+          <w:rPr>
+            <w:rFonts w:ascii="Times New Roman" w:hAnsi="Times New Roman" w:cs="Times New Roman" w:eastAsia="Times New Roman"/>
+            <w:color w:val="A6A6A6"/>
+            <w:spacing w:val="0"/>
+            <w:position w:val="0"/>
+            <w:sz w:val="24"/>
+            <w:u w:val="single"/>
+            <w:shd w:fill="auto" w:val="clear"/>
+          </w:rPr>
+          <w:t xml:space="preserve">&amp;</w:t>
+        </w:r>
+        <w:r>
+          <w:rPr>
+            <w:rFonts w:ascii="Times New Roman" w:hAnsi="Times New Roman" w:cs="Times New Roman" w:eastAsia="Times New Roman"/>
+            <w:color w:val="A6A6A6"/>
+            <w:spacing w:val="0"/>
+            <w:position w:val="0"/>
+            <w:sz w:val="24"/>
+            <w:u w:val="single"/>
+            <w:shd w:fill="auto" w:val="clear"/>
+          </w:rPr>
+          <w:t xml:space="preserve"> HYPERLINK "https://www.sageglass.com/en/products?utm_source=google&amp;utm_medium=paidsearch&amp;utm_campaign=smart&amp;utm_content=smart-windows&amp;gclid=Cj0KCQiAyoeCBhCTARIsAOfpKxi8ICFrIbo_uXGp8xVCqosEvCP3jz-TClh3K76Zb2JlmoXfJu2QKAEaAhMrEALw_wcB"</w:t>
+        </w:r>
+        <w:r>
+          <w:rPr>
+            <w:rFonts w:ascii="Times New Roman" w:hAnsi="Times New Roman" w:cs="Times New Roman" w:eastAsia="Times New Roman"/>
+            <w:color w:val="A6A6A6"/>
+            <w:spacing w:val="0"/>
+            <w:position w:val="0"/>
+            <w:sz w:val="24"/>
+            <w:u w:val="single"/>
+            <w:shd w:fill="auto" w:val="clear"/>
+          </w:rPr>
+          <w:t xml:space="preserve">utm_content=smart-windows</w:t>
+        </w:r>
+        <w:r>
+          <w:rPr>
+            <w:rFonts w:ascii="Times New Roman" w:hAnsi="Times New Roman" w:cs="Times New Roman" w:eastAsia="Times New Roman"/>
+            <w:color w:val="A6A6A6"/>
+            <w:spacing w:val="0"/>
+            <w:position w:val="0"/>
+            <w:sz w:val="24"/>
+            <w:u w:val="single"/>
+            <w:shd w:fill="auto" w:val="clear"/>
+          </w:rPr>
+          <w:t xml:space="preserve"> HYPERLINK "https://www.sageglass.com/en/products?utm_source=google&amp;utm_medium=paidsearch&amp;utm_campaign=smart&amp;utm_content=smart-windows&amp;gclid=Cj0KCQiAyoeCBhCTARIsAOfpKxi8ICFrIbo_uXGp8xVCqosEvCP3jz-TClh3K76Zb2JlmoXfJu2QKAEaAhMrEALw_wcB"</w:t>
+        </w:r>
+        <w:r>
+          <w:rPr>
+            <w:rFonts w:ascii="Times New Roman" w:hAnsi="Times New Roman" w:cs="Times New Roman" w:eastAsia="Times New Roman"/>
+            <w:color w:val="A6A6A6"/>
+            <w:spacing w:val="0"/>
+            <w:position w:val="0"/>
+            <w:sz w:val="24"/>
+            <w:u w:val="single"/>
+            <w:shd w:fill="auto" w:val="clear"/>
+          </w:rPr>
+          <w:t xml:space="preserve">&amp;</w:t>
+        </w:r>
+        <w:r>
+          <w:rPr>
+            <w:rFonts w:ascii="Times New Roman" w:hAnsi="Times New Roman" w:cs="Times New Roman" w:eastAsia="Times New Roman"/>
+            <w:color w:val="A6A6A6"/>
+            <w:spacing w:val="0"/>
+            <w:position w:val="0"/>
+            <w:sz w:val="24"/>
+            <w:u w:val="single"/>
+            <w:shd w:fill="auto" w:val="clear"/>
+          </w:rPr>
+          <w:t xml:space="preserve"> HYPERLINK "https://www.sageglass.com/en/products?utm_source=google&amp;utm_medium=paidsearch&amp;utm_campaign=smart&amp;utm_content=smart-windows&amp;gclid=Cj0KCQiAyoeCBhCTARIsAOfpKxi8ICFrIbo_uXGp8xVCqosEvCP3jz-TClh3K76Zb2JlmoXfJu2QKAEaAhMrEALw_wcB"</w:t>
+        </w:r>
+        <w:r>
+          <w:rPr>
+            <w:rFonts w:ascii="Times New Roman" w:hAnsi="Times New Roman" w:cs="Times New Roman" w:eastAsia="Times New Roman"/>
+            <w:color w:val="A6A6A6"/>
+            <w:spacing w:val="0"/>
+            <w:position w:val="0"/>
+            <w:sz w:val="24"/>
+            <w:u w:val="single"/>
+            <w:shd w:fill="auto" w:val="clear"/>
+          </w:rPr>
+          <w:t xml:space="preserve">gclid=Cj0KCQiAyoeCBhCTARIsAOfpKxi8ICFrIbo_uXGp8xVCqosEvCP3jz-TClh3K76Zb2JlmoXfJu2QKAEaAhMrEALw_wcB"</w:t>
+        </w:r>
+        <w:r>
+          <w:rPr>
+            <w:rFonts w:ascii="Times New Roman" w:hAnsi="Times New Roman" w:cs="Times New Roman" w:eastAsia="Times New Roman"/>
+            <w:color w:val="A6A6A6"/>
+            <w:spacing w:val="0"/>
+            <w:position w:val="0"/>
+            <w:sz w:val="24"/>
+            <w:u w:val="single"/>
+            <w:shd w:fill="auto" w:val="clear"/>
+          </w:rPr>
+          <w:t xml:space="preserve"> HYPERLINK "https://www.sageglass.com/en/products?utm_source=google&amp;utm_medium=paidsearch&amp;utm_campaign=smart&amp;utm_content=smart-windows&amp;gclid=Cj0KCQiAyoeCBhCTARIsAOfpKxi8ICFrIbo_uXGp8xVCqosEvCP3jz-TClh3K76Zb2JlmoXfJu2QKAEaAhMrEALw_wcB"</w:t>
+        </w:r>
+        <w:r>
+          <w:rPr>
+            <w:rFonts w:ascii="Times New Roman" w:hAnsi="Times New Roman" w:cs="Times New Roman" w:eastAsia="Times New Roman"/>
+            <w:color w:val="A6A6A6"/>
+            <w:spacing w:val="0"/>
+            <w:position w:val="0"/>
+            <w:sz w:val="24"/>
+            <w:u w:val="single"/>
+            <w:shd w:fill="auto" w:val="clear"/>
+          </w:rPr>
+          <w:t xml:space="preserve">utm_medium=paidsearch</w:t>
+        </w:r>
+        <w:r>
+          <w:rPr>
+            <w:rFonts w:ascii="Times New Roman" w:hAnsi="Times New Roman" w:cs="Times New Roman" w:eastAsia="Times New Roman"/>
+            <w:color w:val="A6A6A6"/>
+            <w:spacing w:val="0"/>
+            <w:position w:val="0"/>
+            <w:sz w:val="24"/>
+            <w:u w:val="single"/>
+            <w:shd w:fill="auto" w:val="clear"/>
+          </w:rPr>
+          <w:t xml:space="preserve"> HYPERLINK "https://www.sageglass.com/en/products?utm_source=google&amp;utm_medium=paidsearch&amp;utm_campaign=smart&amp;utm_content=smart-windows&amp;gclid=Cj0KCQiAyoeCBhCTARIsAOfpKxi8ICFrIbo_uXGp8xVCqosEvCP3jz-TClh3K76Zb2JlmoXfJu2QKAEaAhMrEALw_wcB"</w:t>
+        </w:r>
+        <w:r>
+          <w:rPr>
+            <w:rFonts w:ascii="Times New Roman" w:hAnsi="Times New Roman" w:cs="Times New Roman" w:eastAsia="Times New Roman"/>
+            <w:color w:val="A6A6A6"/>
+            <w:spacing w:val="0"/>
+            <w:position w:val="0"/>
+            <w:sz w:val="24"/>
+            <w:u w:val="single"/>
+            <w:shd w:fill="auto" w:val="clear"/>
+          </w:rPr>
+          <w:t xml:space="preserve"> HYPERLINK "https://www.sageglass.com/en/products?utm_source=google</w:t>
+        </w:r>
+        <w:r>
+          <w:rPr>
+            <w:rFonts w:ascii="Times New Roman" w:hAnsi="Times New Roman" w:cs="Times New Roman" w:eastAsia="Times New Roman"/>
+            <w:color w:val="A6A6A6"/>
+            <w:spacing w:val="0"/>
+            <w:position w:val="0"/>
+            <w:sz w:val="24"/>
+            <w:u w:val="single"/>
+            <w:shd w:fill="auto" w:val="clear"/>
+          </w:rPr>
+          <w:t xml:space="preserve"> HYPERLINK "https://www.sageglass.com/en/products?utm_source=google&amp;utm_medium=paidsearch&amp;utm_campaign=smart&amp;utm_content=smart-windows&amp;gclid=Cj0KCQiAyoeCBhCTARIsAOfpKxi8ICFrIbo_uXGp8xVCqosEvCP3jz-TClh3K76Zb2JlmoXfJu2QKAEaAhMrEALw_wcB"</w:t>
+        </w:r>
+        <w:r>
+          <w:rPr>
+            <w:rFonts w:ascii="Times New Roman" w:hAnsi="Times New Roman" w:cs="Times New Roman" w:eastAsia="Times New Roman"/>
+            <w:color w:val="A6A6A6"/>
+            <w:spacing w:val="0"/>
+            <w:position w:val="0"/>
+            <w:sz w:val="24"/>
+            <w:u w:val="single"/>
+            <w:shd w:fill="auto" w:val="clear"/>
+          </w:rPr>
+          <w:t xml:space="preserve">&amp;</w:t>
+        </w:r>
+        <w:r>
+          <w:rPr>
+            <w:rFonts w:ascii="Times New Roman" w:hAnsi="Times New Roman" w:cs="Times New Roman" w:eastAsia="Times New Roman"/>
+            <w:color w:val="A6A6A6"/>
+            <w:spacing w:val="0"/>
+            <w:position w:val="0"/>
+            <w:sz w:val="24"/>
+            <w:u w:val="single"/>
+            <w:shd w:fill="auto" w:val="clear"/>
+          </w:rPr>
+          <w:t xml:space="preserve"> HYPERLINK "https://www.sageglass.com/en/products?utm_source=google&amp;utm_medium=paidsearch&amp;utm_campaign=smart&amp;utm_content=smart-windows&amp;gclid=Cj0KCQiAyoeCBhCTARIsAOfpKxi8ICFrIbo_uXGp8xVCqosEvCP3jz-TClh3K76Zb2JlmoXfJu2QKAEaAhMrEALw_wcB"</w:t>
+        </w:r>
+        <w:r>
+          <w:rPr>
+            <w:rFonts w:ascii="Times New Roman" w:hAnsi="Times New Roman" w:cs="Times New Roman" w:eastAsia="Times New Roman"/>
+            <w:color w:val="A6A6A6"/>
+            <w:spacing w:val="0"/>
+            <w:position w:val="0"/>
+            <w:sz w:val="24"/>
+            <w:u w:val="single"/>
+            <w:shd w:fill="auto" w:val="clear"/>
+          </w:rPr>
+          <w:t xml:space="preserve">utm_medium=paidsearch</w:t>
+        </w:r>
+        <w:r>
+          <w:rPr>
+            <w:rFonts w:ascii="Times New Roman" w:hAnsi="Times New Roman" w:cs="Times New Roman" w:eastAsia="Times New Roman"/>
+            <w:color w:val="A6A6A6"/>
+            <w:spacing w:val="0"/>
+            <w:position w:val="0"/>
+            <w:sz w:val="24"/>
+            <w:u w:val="single"/>
+            <w:shd w:fill="auto" w:val="clear"/>
+          </w:rPr>
+          <w:t xml:space="preserve"> HYPERLINK "https://www.sageglass.com/en/products?utm_source=google&amp;utm_medium=paidsearch&amp;utm_campaign=smart&amp;utm_content=smart-windows&amp;gclid=Cj0KCQiAyoeCBhCTARIsAOfpKxi8ICFrIbo_uXGp8xVCqosEvCP3jz-TClh3K76Zb2JlmoXfJu2QKAEaAhMrEALw_wcB"</w:t>
+        </w:r>
+        <w:r>
+          <w:rPr>
+            <w:rFonts w:ascii="Times New Roman" w:hAnsi="Times New Roman" w:cs="Times New Roman" w:eastAsia="Times New Roman"/>
+            <w:color w:val="A6A6A6"/>
+            <w:spacing w:val="0"/>
+            <w:position w:val="0"/>
+            <w:sz w:val="24"/>
+            <w:u w:val="single"/>
+            <w:shd w:fill="auto" w:val="clear"/>
+          </w:rPr>
+          <w:t xml:space="preserve">&amp;</w:t>
+        </w:r>
+        <w:r>
+          <w:rPr>
+            <w:rFonts w:ascii="Times New Roman" w:hAnsi="Times New Roman" w:cs="Times New Roman" w:eastAsia="Times New Roman"/>
+            <w:color w:val="A6A6A6"/>
+            <w:spacing w:val="0"/>
+            <w:position w:val="0"/>
+            <w:sz w:val="24"/>
+            <w:u w:val="single"/>
+            <w:shd w:fill="auto" w:val="clear"/>
+          </w:rPr>
+          <w:t xml:space="preserve"> HYPERLINK "https://www.sageglass.com/en/products?utm_source=google&amp;utm_medium=paidsearch&amp;utm_campaign=smart&amp;utm_content=smart-windows&amp;gclid=Cj0KCQiAyoeCBhCTARIsAOfpKxi8ICFrIbo_uXGp8xVCqosEvCP3jz-TClh3K76Zb2JlmoXfJu2QKAEaAhMrEALw_wcB"</w:t>
+        </w:r>
+        <w:r>
+          <w:rPr>
+            <w:rFonts w:ascii="Times New Roman" w:hAnsi="Times New Roman" w:cs="Times New Roman" w:eastAsia="Times New Roman"/>
+            <w:color w:val="A6A6A6"/>
+            <w:spacing w:val="0"/>
+            <w:position w:val="0"/>
+            <w:sz w:val="24"/>
+            <w:u w:val="single"/>
+            <w:shd w:fill="auto" w:val="clear"/>
+          </w:rPr>
+          <w:t xml:space="preserve">utm_campaign=smart</w:t>
+        </w:r>
+        <w:r>
+          <w:rPr>
+            <w:rFonts w:ascii="Times New Roman" w:hAnsi="Times New Roman" w:cs="Times New Roman" w:eastAsia="Times New Roman"/>
+            <w:color w:val="A6A6A6"/>
+            <w:spacing w:val="0"/>
+            <w:position w:val="0"/>
+            <w:sz w:val="24"/>
+            <w:u w:val="single"/>
+            <w:shd w:fill="auto" w:val="clear"/>
+          </w:rPr>
+          <w:t xml:space="preserve"> HYPERLINK "https://www.sageglass.com/en/products?utm_source=google&amp;utm_medium=paidsearch&amp;utm_campaign=smart&amp;utm_content=smart-windows&amp;gclid=Cj0KCQiAyoeCBhCTARIsAOfpKxi8ICFrIbo_uXGp8xVCqosEvCP3jz-TClh3K76Zb2JlmoXfJu2QKAEaAhMrEALw_wcB"</w:t>
+        </w:r>
+        <w:r>
+          <w:rPr>
+            <w:rFonts w:ascii="Times New Roman" w:hAnsi="Times New Roman" w:cs="Times New Roman" w:eastAsia="Times New Roman"/>
+            <w:color w:val="A6A6A6"/>
+            <w:spacing w:val="0"/>
+            <w:position w:val="0"/>
+            <w:sz w:val="24"/>
+            <w:u w:val="single"/>
+            <w:shd w:fill="auto" w:val="clear"/>
+          </w:rPr>
+          <w:t xml:space="preserve">&amp;</w:t>
+        </w:r>
+        <w:r>
+          <w:rPr>
+            <w:rFonts w:ascii="Times New Roman" w:hAnsi="Times New Roman" w:cs="Times New Roman" w:eastAsia="Times New Roman"/>
+            <w:color w:val="A6A6A6"/>
+            <w:spacing w:val="0"/>
+            <w:position w:val="0"/>
+            <w:sz w:val="24"/>
+            <w:u w:val="single"/>
+            <w:shd w:fill="auto" w:val="clear"/>
+          </w:rPr>
+          <w:t xml:space="preserve"> HYPERLINK "https://www.sageglass.com/en/products?utm_source=google&amp;utm_medium=paidsearch&amp;utm_campaign=smart&amp;utm_content=smart-windows&amp;gclid=Cj0KCQiAyoeCBhCTARIsAOfpKxi8ICFrIbo_uXGp8xVCqosEvCP3jz-TClh3K76Zb2JlmoXfJu2QKAEaAhMrEALw_wcB"</w:t>
+        </w:r>
+        <w:r>
+          <w:rPr>
+            <w:rFonts w:ascii="Times New Roman" w:hAnsi="Times New Roman" w:cs="Times New Roman" w:eastAsia="Times New Roman"/>
+            <w:color w:val="A6A6A6"/>
+            <w:spacing w:val="0"/>
+            <w:position w:val="0"/>
+            <w:sz w:val="24"/>
+            <w:u w:val="single"/>
+            <w:shd w:fill="auto" w:val="clear"/>
+          </w:rPr>
+          <w:t xml:space="preserve">utm_content=smart-windows</w:t>
+        </w:r>
+        <w:r>
+          <w:rPr>
+            <w:rFonts w:ascii="Times New Roman" w:hAnsi="Times New Roman" w:cs="Times New Roman" w:eastAsia="Times New Roman"/>
+            <w:color w:val="A6A6A6"/>
+            <w:spacing w:val="0"/>
+            <w:position w:val="0"/>
+            <w:sz w:val="24"/>
+            <w:u w:val="single"/>
+            <w:shd w:fill="auto" w:val="clear"/>
+          </w:rPr>
+          <w:t xml:space="preserve"> HYPERLINK "https://www.sageglass.com/en/products?utm_source=google&amp;utm_medium=paidsearch&amp;utm_campaign=smart&amp;utm_content=smart-windows&amp;gclid=Cj0KCQiAyoeCBhCTARIsAOfpKxi8ICFrIbo_uXGp8xVCqosEvCP3jz-TClh3K76Zb2JlmoXfJu2QKAEaAhMrEALw_wcB"</w:t>
+        </w:r>
+        <w:r>
+          <w:rPr>
+            <w:rFonts w:ascii="Times New Roman" w:hAnsi="Times New Roman" w:cs="Times New Roman" w:eastAsia="Times New Roman"/>
+            <w:color w:val="A6A6A6"/>
+            <w:spacing w:val="0"/>
+            <w:position w:val="0"/>
+            <w:sz w:val="24"/>
+            <w:u w:val="single"/>
+            <w:shd w:fill="auto" w:val="clear"/>
+          </w:rPr>
+          <w:t xml:space="preserve">&amp;</w:t>
+        </w:r>
+        <w:r>
+          <w:rPr>
+            <w:rFonts w:ascii="Times New Roman" w:hAnsi="Times New Roman" w:cs="Times New Roman" w:eastAsia="Times New Roman"/>
+            <w:color w:val="A6A6A6"/>
+            <w:spacing w:val="0"/>
+            <w:position w:val="0"/>
+            <w:sz w:val="24"/>
+            <w:u w:val="single"/>
+            <w:shd w:fill="auto" w:val="clear"/>
+          </w:rPr>
+          <w:t xml:space="preserve"> HYPERLINK "https://www.sageglass.com/en/products?utm_source=google&amp;utm_medium=paidsearch&amp;utm_campaign=smart&amp;utm_content=smart-windows&amp;gclid=Cj0KCQiAyoeCBhCTARIsAOfpKxi8ICFrIbo_uXGp8xVCqosEvCP3jz-TClh3K76Zb2JlmoXfJu2QKAEaAhMrEALw_wcB"</w:t>
+        </w:r>
+        <w:r>
+          <w:rPr>
+            <w:rFonts w:ascii="Times New Roman" w:hAnsi="Times New Roman" w:cs="Times New Roman" w:eastAsia="Times New Roman"/>
+            <w:color w:val="A6A6A6"/>
+            <w:spacing w:val="0"/>
+            <w:position w:val="0"/>
+            <w:sz w:val="24"/>
+            <w:u w:val="single"/>
+            <w:shd w:fill="auto" w:val="clear"/>
+          </w:rPr>
+          <w:t xml:space="preserve">gclid=Cj0KCQiAyoeCBhCTARIsAOfpKxi8ICFrIbo_uXGp8xVCqosEvCP3jz-TClh3K76Zb2JlmoXfJu2QKAEaAhMrEALw_wcB"</w:t>
+        </w:r>
+        <w:r>
+          <w:rPr>
+            <w:rFonts w:ascii="Times New Roman" w:hAnsi="Times New Roman" w:cs="Times New Roman" w:eastAsia="Times New Roman"/>
+            <w:color w:val="A6A6A6"/>
+            <w:spacing w:val="0"/>
+            <w:position w:val="0"/>
+            <w:sz w:val="24"/>
+            <w:u w:val="single"/>
+            <w:shd w:fill="auto" w:val="clear"/>
+          </w:rPr>
+          <w:t xml:space="preserve"> HYPERLINK "https://www.sageglass.com/en/products?utm_source=google&amp;utm_medium=paidsearch&amp;utm_campaign=smart&amp;utm_content=smart-windows&amp;gclid=Cj0KCQiAyoeCBhCTARIsAOfpKxi8ICFrIbo_uXGp8xVCqosEvCP3jz-TClh3K76Zb2JlmoXfJu2QKAEaAhMrEALw_wcB"</w:t>
+        </w:r>
+        <w:r>
+          <w:rPr>
+            <w:rFonts w:ascii="Times New Roman" w:hAnsi="Times New Roman" w:cs="Times New Roman" w:eastAsia="Times New Roman"/>
+            <w:color w:val="A6A6A6"/>
+            <w:spacing w:val="0"/>
+            <w:position w:val="0"/>
+            <w:sz w:val="24"/>
+            <w:u w:val="single"/>
+            <w:shd w:fill="auto" w:val="clear"/>
+          </w:rPr>
+          <w:t xml:space="preserve">&amp;</w:t>
+        </w:r>
+        <w:r>
+          <w:rPr>
+            <w:rFonts w:ascii="Times New Roman" w:hAnsi="Times New Roman" w:cs="Times New Roman" w:eastAsia="Times New Roman"/>
+            <w:color w:val="A6A6A6"/>
+            <w:spacing w:val="0"/>
+            <w:position w:val="0"/>
+            <w:sz w:val="24"/>
+            <w:u w:val="single"/>
+            <w:shd w:fill="auto" w:val="clear"/>
+          </w:rPr>
+          <w:t xml:space="preserve"> HYPERLINK "https://www.sageglass.com/en/products?utm_source=google&amp;utm_medium=paidsearch&amp;utm_campaign=smart&amp;utm_content=smart-windows&amp;gclid=Cj0KCQiAyoeCBhCTARIsAOfpKxi8ICFrIbo_uXGp8xVCqosEvCP3jz-TClh3K76Zb2JlmoXfJu2QKAEaAhMrEALw_wcB"</w:t>
+        </w:r>
+        <w:r>
+          <w:rPr>
+            <w:rFonts w:ascii="Times New Roman" w:hAnsi="Times New Roman" w:cs="Times New Roman" w:eastAsia="Times New Roman"/>
+            <w:color w:val="A6A6A6"/>
+            <w:spacing w:val="0"/>
+            <w:position w:val="0"/>
+            <w:sz w:val="24"/>
+            <w:u w:val="single"/>
+            <w:shd w:fill="auto" w:val="clear"/>
+          </w:rPr>
+          <w:t xml:space="preserve"> HYPERLINK "https://www.sageglass.com/en/products?utm_source=google</w:t>
+        </w:r>
+        <w:r>
+          <w:rPr>
+            <w:rFonts w:ascii="Times New Roman" w:hAnsi="Times New Roman" w:cs="Times New Roman" w:eastAsia="Times New Roman"/>
+            <w:color w:val="A6A6A6"/>
+            <w:spacing w:val="0"/>
+            <w:position w:val="0"/>
+            <w:sz w:val="24"/>
+            <w:u w:val="single"/>
+            <w:shd w:fill="auto" w:val="clear"/>
+          </w:rPr>
+          <w:t xml:space="preserve"> HYPERLINK "https://www.sageglass.com/en/products?utm_source=google&amp;utm_medium=paidsearch&amp;utm_campaign=smart&amp;utm_content=smart-windows&amp;gclid=Cj0KCQiAyoeCBhCTARIsAOfpKxi8ICFrIbo_uXGp8xVCqosEvCP3jz-TClh3K76Zb2JlmoXfJu2QKAEaAhMrEALw_wcB"</w:t>
+        </w:r>
+        <w:r>
+          <w:rPr>
+            <w:rFonts w:ascii="Times New Roman" w:hAnsi="Times New Roman" w:cs="Times New Roman" w:eastAsia="Times New Roman"/>
+            <w:color w:val="A6A6A6"/>
+            <w:spacing w:val="0"/>
+            <w:position w:val="0"/>
+            <w:sz w:val="24"/>
+            <w:u w:val="single"/>
+            <w:shd w:fill="auto" w:val="clear"/>
+          </w:rPr>
+          <w:t xml:space="preserve">&amp;</w:t>
+        </w:r>
+        <w:r>
+          <w:rPr>
+            <w:rFonts w:ascii="Times New Roman" w:hAnsi="Times New Roman" w:cs="Times New Roman" w:eastAsia="Times New Roman"/>
+            <w:color w:val="A6A6A6"/>
+            <w:spacing w:val="0"/>
+            <w:position w:val="0"/>
+            <w:sz w:val="24"/>
+            <w:u w:val="single"/>
+            <w:shd w:fill="auto" w:val="clear"/>
+          </w:rPr>
+          <w:t xml:space="preserve"> HYPERLINK "https://www.sageglass.com/en/products?utm_source=google&amp;utm_medium=paidsearch&amp;utm_campaign=smart&amp;utm_content=smart-windows&amp;gclid=Cj0KCQiAyoeCBhCTARIsAOfpKxi8ICFrIbo_uXGp8xVCqosEvCP3jz-TClh3K76Zb2JlmoXfJu2QKAEaAhMrEALw_wcB"</w:t>
+        </w:r>
+        <w:r>
+          <w:rPr>
+            <w:rFonts w:ascii="Times New Roman" w:hAnsi="Times New Roman" w:cs="Times New Roman" w:eastAsia="Times New Roman"/>
+            <w:color w:val="A6A6A6"/>
+            <w:spacing w:val="0"/>
+            <w:position w:val="0"/>
+            <w:sz w:val="24"/>
+            <w:u w:val="single"/>
+            <w:shd w:fill="auto" w:val="clear"/>
+          </w:rPr>
+          <w:t xml:space="preserve">utm_medium=paidsearch</w:t>
+        </w:r>
+        <w:r>
+          <w:rPr>
+            <w:rFonts w:ascii="Times New Roman" w:hAnsi="Times New Roman" w:cs="Times New Roman" w:eastAsia="Times New Roman"/>
+            <w:color w:val="A6A6A6"/>
+            <w:spacing w:val="0"/>
+            <w:position w:val="0"/>
+            <w:sz w:val="24"/>
+            <w:u w:val="single"/>
+            <w:shd w:fill="auto" w:val="clear"/>
+          </w:rPr>
+          <w:t xml:space="preserve"> HYPERLINK "https://www.sageglass.com/en/products?utm_source=google&amp;utm_medium=paidsearch&amp;utm_campaign=smart&amp;utm_content=smart-windows&amp;gclid=Cj0KCQiAyoeCBhCTARIsAOfpKxi8ICFrIbo_uXGp8xVCqosEvCP3jz-TClh3K76Zb2JlmoXfJu2QKAEaAhMrEALw_wcB"</w:t>
+        </w:r>
+        <w:r>
+          <w:rPr>
+            <w:rFonts w:ascii="Times New Roman" w:hAnsi="Times New Roman" w:cs="Times New Roman" w:eastAsia="Times New Roman"/>
+            <w:color w:val="A6A6A6"/>
+            <w:spacing w:val="0"/>
+            <w:position w:val="0"/>
+            <w:sz w:val="24"/>
+            <w:u w:val="single"/>
+            <w:shd w:fill="auto" w:val="clear"/>
+          </w:rPr>
+          <w:t xml:space="preserve">&amp;</w:t>
+        </w:r>
+        <w:r>
+          <w:rPr>
+            <w:rFonts w:ascii="Times New Roman" w:hAnsi="Times New Roman" w:cs="Times New Roman" w:eastAsia="Times New Roman"/>
+            <w:color w:val="A6A6A6"/>
+            <w:spacing w:val="0"/>
+            <w:position w:val="0"/>
+            <w:sz w:val="24"/>
+            <w:u w:val="single"/>
+            <w:shd w:fill="auto" w:val="clear"/>
+          </w:rPr>
+          <w:t xml:space="preserve"> HYPERLINK "https://www.sageglass.com/en/products?utm_source=google&amp;utm_medium=paidsearch&amp;utm_campaign=smart&amp;utm_content=smart-windows&amp;gclid=Cj0KCQiAyoeCBhCTARIsAOfpKxi8ICFrIbo_uXGp8xVCqosEvCP3jz-TClh3K76Zb2JlmoXfJu2QKAEaAhMrEALw_wcB"</w:t>
+        </w:r>
+        <w:r>
+          <w:rPr>
+            <w:rFonts w:ascii="Times New Roman" w:hAnsi="Times New Roman" w:cs="Times New Roman" w:eastAsia="Times New Roman"/>
+            <w:color w:val="A6A6A6"/>
+            <w:spacing w:val="0"/>
+            <w:position w:val="0"/>
+            <w:sz w:val="24"/>
+            <w:u w:val="single"/>
+            <w:shd w:fill="auto" w:val="clear"/>
+          </w:rPr>
+          <w:t xml:space="preserve">utm_campaign=smart</w:t>
+        </w:r>
+        <w:r>
+          <w:rPr>
+            <w:rFonts w:ascii="Times New Roman" w:hAnsi="Times New Roman" w:cs="Times New Roman" w:eastAsia="Times New Roman"/>
+            <w:color w:val="A6A6A6"/>
+            <w:spacing w:val="0"/>
+            <w:position w:val="0"/>
+            <w:sz w:val="24"/>
+            <w:u w:val="single"/>
+            <w:shd w:fill="auto" w:val="clear"/>
+          </w:rPr>
+          <w:t xml:space="preserve"> HYPERLINK "https://www.sageglass.com/en/products?utm_source=google&amp;utm_medium=paidsearch&amp;utm_campaign=smart&amp;utm_content=smart-windows&amp;gclid=Cj0KCQiAyoeCBhCTARIsAOfpKxi8ICFrIbo_uXGp8xVCqosEvCP3jz-TClh3K76Zb2JlmoXfJu2QKAEaAhMrEALw_wcB"</w:t>
+        </w:r>
+        <w:r>
+          <w:rPr>
+            <w:rFonts w:ascii="Times New Roman" w:hAnsi="Times New Roman" w:cs="Times New Roman" w:eastAsia="Times New Roman"/>
+            <w:color w:val="A6A6A6"/>
+            <w:spacing w:val="0"/>
+            <w:position w:val="0"/>
+            <w:sz w:val="24"/>
+            <w:u w:val="single"/>
+            <w:shd w:fill="auto" w:val="clear"/>
+          </w:rPr>
+          <w:t xml:space="preserve">&amp;</w:t>
+        </w:r>
+        <w:r>
+          <w:rPr>
+            <w:rFonts w:ascii="Times New Roman" w:hAnsi="Times New Roman" w:cs="Times New Roman" w:eastAsia="Times New Roman"/>
+            <w:color w:val="A6A6A6"/>
+            <w:spacing w:val="0"/>
+            <w:position w:val="0"/>
+            <w:sz w:val="24"/>
+            <w:u w:val="single"/>
+            <w:shd w:fill="auto" w:val="clear"/>
+          </w:rPr>
+          <w:t xml:space="preserve"> HYPERLINK "https://www.sageglass.com/en/products?utm_source=google&amp;utm_medium=paidsearch&amp;utm_campaign=smart&amp;utm_content=smart-windows&amp;gclid=Cj0KCQiAyoeCBhCTARIsAOfpKxi8ICFrIbo_uXGp8xVCqosEvCP3jz-TClh3K76Zb2JlmoXfJu2QKAEaAhMrEALw_wcB"</w:t>
+        </w:r>
+        <w:r>
+          <w:rPr>
+            <w:rFonts w:ascii="Times New Roman" w:hAnsi="Times New Roman" w:cs="Times New Roman" w:eastAsia="Times New Roman"/>
+            <w:color w:val="A6A6A6"/>
+            <w:spacing w:val="0"/>
+            <w:position w:val="0"/>
+            <w:sz w:val="24"/>
+            <w:u w:val="single"/>
+            <w:shd w:fill="auto" w:val="clear"/>
+          </w:rPr>
+          <w:t xml:space="preserve">utm_content=smart-windows</w:t>
+        </w:r>
+        <w:r>
+          <w:rPr>
+            <w:rFonts w:ascii="Times New Roman" w:hAnsi="Times New Roman" w:cs="Times New Roman" w:eastAsia="Times New Roman"/>
+            <w:color w:val="A6A6A6"/>
+            <w:spacing w:val="0"/>
+            <w:position w:val="0"/>
+            <w:sz w:val="24"/>
+            <w:u w:val="single"/>
+            <w:shd w:fill="auto" w:val="clear"/>
+          </w:rPr>
+          <w:t xml:space="preserve"> HYPERLINK "https://www.sageglass.com/en/products?utm_source=google&amp;utm_medium=paidsearch&amp;utm_campaign=smart&amp;utm_content=smart-windows&amp;gclid=Cj0KCQiAyoeCBhCTARIsAOfpKxi8ICFrIbo_uXGp8xVCqosEvCP3jz-TClh3K76Zb2JlmoXfJu2QKAEaAhMrEALw_wcB"</w:t>
+        </w:r>
+        <w:r>
+          <w:rPr>
+            <w:rFonts w:ascii="Times New Roman" w:hAnsi="Times New Roman" w:cs="Times New Roman" w:eastAsia="Times New Roman"/>
+            <w:color w:val="A6A6A6"/>
+            <w:spacing w:val="0"/>
+            <w:position w:val="0"/>
+            <w:sz w:val="24"/>
+            <w:u w:val="single"/>
+            <w:shd w:fill="auto" w:val="clear"/>
+          </w:rPr>
+          <w:t xml:space="preserve">&amp;</w:t>
+        </w:r>
+        <w:r>
+          <w:rPr>
+            <w:rFonts w:ascii="Times New Roman" w:hAnsi="Times New Roman" w:cs="Times New Roman" w:eastAsia="Times New Roman"/>
+            <w:color w:val="A6A6A6"/>
+            <w:spacing w:val="0"/>
+            <w:position w:val="0"/>
+            <w:sz w:val="24"/>
+            <w:u w:val="single"/>
+            <w:shd w:fill="auto" w:val="clear"/>
+          </w:rPr>
+          <w:t xml:space="preserve"> HYPERLINK "https://www.sageglass.com/en/products?utm_source=google&amp;utm_medium=paidsearch&amp;utm_campaign=smart&amp;utm_content=smart-windows&amp;gclid=Cj0KCQiAyoeCBhCTARIsAOfpKxi8ICFrIbo_uXGp8xVCqosEvCP3jz-TClh3K76Zb2JlmoXfJu2QKAEaAhMrEALw_wcB"</w:t>
+        </w:r>
+        <w:r>
+          <w:rPr>
+            <w:rFonts w:ascii="Times New Roman" w:hAnsi="Times New Roman" w:cs="Times New Roman" w:eastAsia="Times New Roman"/>
+            <w:color w:val="A6A6A6"/>
+            <w:spacing w:val="0"/>
+            <w:position w:val="0"/>
+            <w:sz w:val="24"/>
+            <w:u w:val="single"/>
+            <w:shd w:fill="auto" w:val="clear"/>
+          </w:rPr>
+          <w:t xml:space="preserve">gclid=Cj0KCQiAyoeCBhCTARIsAOfpKxi8ICFrIbo_uXGp8xVCqosEvCP3jz-TClh3K76Zb2JlmoXfJu2QKAEaAhMrEALw_wcB"</w:t>
+        </w:r>
+        <w:r>
+          <w:rPr>
+            <w:rFonts w:ascii="Times New Roman" w:hAnsi="Times New Roman" w:cs="Times New Roman" w:eastAsia="Times New Roman"/>
+            <w:color w:val="A6A6A6"/>
+            <w:spacing w:val="0"/>
+            <w:position w:val="0"/>
+            <w:sz w:val="24"/>
+            <w:u w:val="single"/>
+            <w:shd w:fill="auto" w:val="clear"/>
+          </w:rPr>
+          <w:t xml:space="preserve"> HYPERLINK "https://www.sageglass.com/en/products?utm_source=google&amp;utm_medium=paidsearch&amp;utm_campaign=smart&amp;utm_content=smart-windows&amp;gclid=Cj0KCQiAyoeCBhCTARIsAOfpKxi8ICFrIbo_uXGp8xVCqosEvCP3jz-TClh3K76Zb2JlmoXfJu2QKAEaAhMrEALw_wcB"</w:t>
+        </w:r>
+        <w:r>
+          <w:rPr>
+            <w:rFonts w:ascii="Times New Roman" w:hAnsi="Times New Roman" w:cs="Times New Roman" w:eastAsia="Times New Roman"/>
+            <w:color w:val="A6A6A6"/>
+            <w:spacing w:val="0"/>
+            <w:position w:val="0"/>
+            <w:sz w:val="24"/>
+            <w:u w:val="single"/>
+            <w:shd w:fill="auto" w:val="clear"/>
+          </w:rPr>
+          <w:t xml:space="preserve">utm_campaign=smart</w:t>
+        </w:r>
+        <w:r>
+          <w:rPr>
+            <w:rFonts w:ascii="Times New Roman" w:hAnsi="Times New Roman" w:cs="Times New Roman" w:eastAsia="Times New Roman"/>
+            <w:color w:val="A6A6A6"/>
+            <w:spacing w:val="0"/>
+            <w:position w:val="0"/>
+            <w:sz w:val="24"/>
+            <w:u w:val="single"/>
+            <w:shd w:fill="auto" w:val="clear"/>
+          </w:rPr>
+          <w:t xml:space="preserve"> HYPERLINK "https://www.sageglass.com/en/products?utm_source=google&amp;utm_medium=paidsearch&amp;utm_campaign=smart&amp;utm_content=smart-windows&amp;gclid=Cj0KCQiAyoeCBhCTARIsAOfpKxi8ICFrIbo_uXGp8xVCqosEvCP3jz-TClh3K76Zb2JlmoXfJu2QKAEaAhMrEALw_wcB"</w:t>
+        </w:r>
+        <w:r>
+          <w:rPr>
+            <w:rFonts w:ascii="Times New Roman" w:hAnsi="Times New Roman" w:cs="Times New Roman" w:eastAsia="Times New Roman"/>
+            <w:color w:val="A6A6A6"/>
+            <w:spacing w:val="0"/>
+            <w:position w:val="0"/>
+            <w:sz w:val="24"/>
+            <w:u w:val="single"/>
+            <w:shd w:fill="auto" w:val="clear"/>
+          </w:rPr>
+          <w:t xml:space="preserve"> HYPERLINK "https://www.sageglass.com/en/products?utm_source=google</w:t>
+        </w:r>
+        <w:r>
+          <w:rPr>
+            <w:rFonts w:ascii="Times New Roman" w:hAnsi="Times New Roman" w:cs="Times New Roman" w:eastAsia="Times New Roman"/>
+            <w:color w:val="A6A6A6"/>
+            <w:spacing w:val="0"/>
+            <w:position w:val="0"/>
+            <w:sz w:val="24"/>
+            <w:u w:val="single"/>
+            <w:shd w:fill="auto" w:val="clear"/>
+          </w:rPr>
+          <w:t xml:space="preserve"> HYPERLINK "https://www.sageglass.com/en/products?utm_source=google&amp;utm_medium=paidsearch&amp;utm_campaign=smart&amp;utm_content=smart-windows&amp;gclid=Cj0KCQiAyoeCBhCTARIsAOfpKxi8ICFrIbo_uXGp8xVCqosEvCP3jz-TClh3K76Zb2JlmoXfJu2QKAEaAhMrEALw_wcB"</w:t>
+        </w:r>
+        <w:r>
+          <w:rPr>
+            <w:rFonts w:ascii="Times New Roman" w:hAnsi="Times New Roman" w:cs="Times New Roman" w:eastAsia="Times New Roman"/>
+            <w:color w:val="A6A6A6"/>
+            <w:spacing w:val="0"/>
+            <w:position w:val="0"/>
+            <w:sz w:val="24"/>
+            <w:u w:val="single"/>
+            <w:shd w:fill="auto" w:val="clear"/>
+          </w:rPr>
+          <w:t xml:space="preserve">&amp;</w:t>
+        </w:r>
+        <w:r>
+          <w:rPr>
+            <w:rFonts w:ascii="Times New Roman" w:hAnsi="Times New Roman" w:cs="Times New Roman" w:eastAsia="Times New Roman"/>
+            <w:color w:val="A6A6A6"/>
+            <w:spacing w:val="0"/>
+            <w:position w:val="0"/>
+            <w:sz w:val="24"/>
+            <w:u w:val="single"/>
+            <w:shd w:fill="auto" w:val="clear"/>
+          </w:rPr>
+          <w:t xml:space="preserve"> HYPERLINK "https://www.sageglass.com/en/products?utm_source=google&amp;utm_medium=paidsearch&amp;utm_campaign=smart&amp;utm_content=smart-windows&amp;gclid=Cj0KCQiAyoeCBhCTARIsAOfpKxi8ICFrIbo_uXGp8xVCqosEvCP3jz-TClh3K76Zb2JlmoXfJu2QKAEaAhMrEALw_wcB"</w:t>
+        </w:r>
+        <w:r>
+          <w:rPr>
+            <w:rFonts w:ascii="Times New Roman" w:hAnsi="Times New Roman" w:cs="Times New Roman" w:eastAsia="Times New Roman"/>
+            <w:color w:val="A6A6A6"/>
+            <w:spacing w:val="0"/>
+            <w:position w:val="0"/>
+            <w:sz w:val="24"/>
+            <w:u w:val="single"/>
+            <w:shd w:fill="auto" w:val="clear"/>
+          </w:rPr>
+          <w:t xml:space="preserve">utm_medium=paidsearch</w:t>
+        </w:r>
+        <w:r>
+          <w:rPr>
+            <w:rFonts w:ascii="Times New Roman" w:hAnsi="Times New Roman" w:cs="Times New Roman" w:eastAsia="Times New Roman"/>
+            <w:color w:val="A6A6A6"/>
+            <w:spacing w:val="0"/>
+            <w:position w:val="0"/>
+            <w:sz w:val="24"/>
+            <w:u w:val="single"/>
+            <w:shd w:fill="auto" w:val="clear"/>
+          </w:rPr>
+          <w:t xml:space="preserve"> HYPERLINK "https://www.sageglass.com/en/products?utm_source=google&amp;utm_medium=paidsearch&amp;utm_campaign=smart&amp;utm_content=smart-windows&amp;gclid=Cj0KCQiAyoeCBhCTARIsAOfpKxi8ICFrIbo_uXGp8xVCqosEvCP3jz-TClh3K76Zb2JlmoXfJu2QKAEaAhMrEALw_wcB"</w:t>
+        </w:r>
+        <w:r>
+          <w:rPr>
+            <w:rFonts w:ascii="Times New Roman" w:hAnsi="Times New Roman" w:cs="Times New Roman" w:eastAsia="Times New Roman"/>
+            <w:color w:val="A6A6A6"/>
+            <w:spacing w:val="0"/>
+            <w:position w:val="0"/>
+            <w:sz w:val="24"/>
+            <w:u w:val="single"/>
+            <w:shd w:fill="auto" w:val="clear"/>
+          </w:rPr>
+          <w:t xml:space="preserve">&amp;</w:t>
+        </w:r>
+        <w:r>
+          <w:rPr>
+            <w:rFonts w:ascii="Times New Roman" w:hAnsi="Times New Roman" w:cs="Times New Roman" w:eastAsia="Times New Roman"/>
+            <w:color w:val="A6A6A6"/>
+            <w:spacing w:val="0"/>
+            <w:position w:val="0"/>
+            <w:sz w:val="24"/>
+            <w:u w:val="single"/>
+            <w:shd w:fill="auto" w:val="clear"/>
+          </w:rPr>
+          <w:t xml:space="preserve"> HYPERLINK "https://www.sageglass.com/en/products?utm_source=google&amp;utm_medium=paidsearch&amp;utm_campaign=smart&amp;utm_content=smart-windows&amp;gclid=Cj0KCQiAyoeCBhCTARIsAOfpKxi8ICFrIbo_uXGp8xVCqosEvCP3jz-TClh3K76Zb2JlmoXfJu2QKAEaAhMrEALw_wcB"</w:t>
+        </w:r>
+        <w:r>
+          <w:rPr>
+            <w:rFonts w:ascii="Times New Roman" w:hAnsi="Times New Roman" w:cs="Times New Roman" w:eastAsia="Times New Roman"/>
+            <w:color w:val="A6A6A6"/>
+            <w:spacing w:val="0"/>
+            <w:position w:val="0"/>
+            <w:sz w:val="24"/>
+            <w:u w:val="single"/>
+            <w:shd w:fill="auto" w:val="clear"/>
+          </w:rPr>
+          <w:t xml:space="preserve">utm_campaign=smart</w:t>
+        </w:r>
+        <w:r>
+          <w:rPr>
+            <w:rFonts w:ascii="Times New Roman" w:hAnsi="Times New Roman" w:cs="Times New Roman" w:eastAsia="Times New Roman"/>
+            <w:color w:val="A6A6A6"/>
+            <w:spacing w:val="0"/>
+            <w:position w:val="0"/>
+            <w:sz w:val="24"/>
+            <w:u w:val="single"/>
+            <w:shd w:fill="auto" w:val="clear"/>
+          </w:rPr>
+          <w:t xml:space="preserve"> HYPERLINK "https://www.sageglass.com/en/products?utm_source=google&amp;utm_medium=paidsearch&amp;utm_campaign=smart&amp;utm_content=smart-windows&amp;gclid=Cj0KCQiAyoeCBhCTARIsAOfpKxi8ICFrIbo_uXGp8xVCqosEvCP3jz-TClh3K76Zb2JlmoXfJu2QKAEaAhMrEALw_wcB"</w:t>
+        </w:r>
+        <w:r>
+          <w:rPr>
+            <w:rFonts w:ascii="Times New Roman" w:hAnsi="Times New Roman" w:cs="Times New Roman" w:eastAsia="Times New Roman"/>
+            <w:color w:val="A6A6A6"/>
+            <w:spacing w:val="0"/>
+            <w:position w:val="0"/>
+            <w:sz w:val="24"/>
+            <w:u w:val="single"/>
+            <w:shd w:fill="auto" w:val="clear"/>
+          </w:rPr>
+          <w:t xml:space="preserve">&amp;</w:t>
+        </w:r>
+        <w:r>
+          <w:rPr>
+            <w:rFonts w:ascii="Times New Roman" w:hAnsi="Times New Roman" w:cs="Times New Roman" w:eastAsia="Times New Roman"/>
+            <w:color w:val="A6A6A6"/>
+            <w:spacing w:val="0"/>
+            <w:position w:val="0"/>
+            <w:sz w:val="24"/>
+            <w:u w:val="single"/>
+            <w:shd w:fill="auto" w:val="clear"/>
+          </w:rPr>
+          <w:t xml:space="preserve"> HYPERLINK "https://www.sageglass.com/en/products?utm_source=google&amp;utm_medium=paidsearch&amp;utm_campaign=smart&amp;utm_content=smart-windows&amp;gclid=Cj0KCQiAyoeCBhCTARIsAOfpKxi8ICFrIbo_uXGp8xVCqosEvCP3jz-TClh3K76Zb2JlmoXfJu2QKAEaAhMrEALw_wcB"</w:t>
+        </w:r>
+        <w:r>
+          <w:rPr>
+            <w:rFonts w:ascii="Times New Roman" w:hAnsi="Times New Roman" w:cs="Times New Roman" w:eastAsia="Times New Roman"/>
+            <w:color w:val="A6A6A6"/>
+            <w:spacing w:val="0"/>
+            <w:position w:val="0"/>
+            <w:sz w:val="24"/>
+            <w:u w:val="single"/>
+            <w:shd w:fill="auto" w:val="clear"/>
+          </w:rPr>
+          <w:t xml:space="preserve">utm_content=smart-windows</w:t>
+        </w:r>
+        <w:r>
+          <w:rPr>
+            <w:rFonts w:ascii="Times New Roman" w:hAnsi="Times New Roman" w:cs="Times New Roman" w:eastAsia="Times New Roman"/>
+            <w:color w:val="A6A6A6"/>
+            <w:spacing w:val="0"/>
+            <w:position w:val="0"/>
+            <w:sz w:val="24"/>
+            <w:u w:val="single"/>
+            <w:shd w:fill="auto" w:val="clear"/>
+          </w:rPr>
+          <w:t xml:space="preserve"> HYPERLINK "https://www.sageglass.com/en/products?utm_source=google&amp;utm_medium=paidsearch&amp;utm_campaign=smart&amp;utm_content=smart-windows&amp;gclid=Cj0KCQiAyoeCBhCTARIsAOfpKxi8ICFrIbo_uXGp8xVCqosEvCP3jz-TClh3K76Zb2JlmoXfJu2QKAEaAhMrEALw_wcB"</w:t>
+        </w:r>
+        <w:r>
+          <w:rPr>
+            <w:rFonts w:ascii="Times New Roman" w:hAnsi="Times New Roman" w:cs="Times New Roman" w:eastAsia="Times New Roman"/>
+            <w:color w:val="A6A6A6"/>
+            <w:spacing w:val="0"/>
+            <w:position w:val="0"/>
+            <w:sz w:val="24"/>
+            <w:u w:val="single"/>
+            <w:shd w:fill="auto" w:val="clear"/>
+          </w:rPr>
+          <w:t xml:space="preserve">&amp;</w:t>
+        </w:r>
+        <w:r>
+          <w:rPr>
+            <w:rFonts w:ascii="Times New Roman" w:hAnsi="Times New Roman" w:cs="Times New Roman" w:eastAsia="Times New Roman"/>
+            <w:color w:val="A6A6A6"/>
+            <w:spacing w:val="0"/>
+            <w:position w:val="0"/>
+            <w:sz w:val="24"/>
+            <w:u w:val="single"/>
+            <w:shd w:fill="auto" w:val="clear"/>
+          </w:rPr>
+          <w:t xml:space="preserve"> HYPERLINK "https://www.sageglass.com/en/products?utm_source=google&amp;utm_medium=paidsearch&amp;utm_campaign=smart&amp;utm_content=smart-windows&amp;gclid=Cj0KCQiAyoeCBhCTARIsAOfpKxi8ICFrIbo_uXGp8xVCqosEvCP3jz-TClh3K76Zb2JlmoXfJu2QKAEaAhMrEALw_wcB"</w:t>
+        </w:r>
+        <w:r>
+          <w:rPr>
+            <w:rFonts w:ascii="Times New Roman" w:hAnsi="Times New Roman" w:cs="Times New Roman" w:eastAsia="Times New Roman"/>
+            <w:color w:val="A6A6A6"/>
+            <w:spacing w:val="0"/>
+            <w:position w:val="0"/>
+            <w:sz w:val="24"/>
+            <w:u w:val="single"/>
+            <w:shd w:fill="auto" w:val="clear"/>
+          </w:rPr>
+          <w:t xml:space="preserve">gclid=Cj0KCQiAyoeCBhCTARIsAOfpKxi8ICFrIbo_uXGp8xVCqosEvCP3jz-TClh3K76Zb2JlmoXfJu2QKAEaAhMrEALw_wcB"</w:t>
+        </w:r>
+        <w:r>
+          <w:rPr>
+            <w:rFonts w:ascii="Times New Roman" w:hAnsi="Times New Roman" w:cs="Times New Roman" w:eastAsia="Times New Roman"/>
+            <w:color w:val="A6A6A6"/>
+            <w:spacing w:val="0"/>
+            <w:position w:val="0"/>
+            <w:sz w:val="24"/>
+            <w:u w:val="single"/>
+            <w:shd w:fill="auto" w:val="clear"/>
+          </w:rPr>
+          <w:t xml:space="preserve"> HYPERLINK "https://www.sageglass.com/en/products?utm_source=google&amp;utm_medium=paidsearch&amp;utm_campaign=smart&amp;utm_content=smart-windows&amp;gclid=Cj0KCQiAyoeCBhCTARIsAOfpKxi8ICFrIbo_uXGp8xVCqosEvCP3jz-TClh3K76Zb2JlmoXfJu2QKAEaAhMrEALw_wcB"</w:t>
+        </w:r>
+        <w:r>
+          <w:rPr>
+            <w:rFonts w:ascii="Times New Roman" w:hAnsi="Times New Roman" w:cs="Times New Roman" w:eastAsia="Times New Roman"/>
+            <w:color w:val="A6A6A6"/>
+            <w:spacing w:val="0"/>
+            <w:position w:val="0"/>
+            <w:sz w:val="24"/>
+            <w:u w:val="single"/>
+            <w:shd w:fill="auto" w:val="clear"/>
+          </w:rPr>
+          <w:t xml:space="preserve">&amp;</w:t>
+        </w:r>
+        <w:r>
+          <w:rPr>
+            <w:rFonts w:ascii="Times New Roman" w:hAnsi="Times New Roman" w:cs="Times New Roman" w:eastAsia="Times New Roman"/>
+            <w:color w:val="A6A6A6"/>
+            <w:spacing w:val="0"/>
+            <w:position w:val="0"/>
+            <w:sz w:val="24"/>
+            <w:u w:val="single"/>
+            <w:shd w:fill="auto" w:val="clear"/>
+          </w:rPr>
+          <w:t xml:space="preserve"> HYPERLINK "https://www.sageglass.com/en/products?utm_source=google&amp;utm_medium=paidsearch&amp;utm_campaign=smart&amp;utm_content=smart-windows&amp;gclid=Cj0KCQiAyoeCBhCTARIsAOfpKxi8ICFrIbo_uXGp8xVCqosEvCP3jz-TClh3K76Zb2JlmoXfJu2QKAEaAhMrEALw_wcB"</w:t>
+        </w:r>
+        <w:r>
+          <w:rPr>
+            <w:rFonts w:ascii="Times New Roman" w:hAnsi="Times New Roman" w:cs="Times New Roman" w:eastAsia="Times New Roman"/>
+            <w:color w:val="A6A6A6"/>
+            <w:spacing w:val="0"/>
+            <w:position w:val="0"/>
+            <w:sz w:val="24"/>
+            <w:u w:val="single"/>
+            <w:shd w:fill="auto" w:val="clear"/>
+          </w:rPr>
+          <w:t xml:space="preserve"> HYPERLINK "https://www.sageglass.com/en/products?utm_source=google</w:t>
+        </w:r>
+        <w:r>
+          <w:rPr>
+            <w:rFonts w:ascii="Times New Roman" w:hAnsi="Times New Roman" w:cs="Times New Roman" w:eastAsia="Times New Roman"/>
+            <w:color w:val="A6A6A6"/>
+            <w:spacing w:val="0"/>
+            <w:position w:val="0"/>
+            <w:sz w:val="24"/>
+            <w:u w:val="single"/>
+            <w:shd w:fill="auto" w:val="clear"/>
+          </w:rPr>
+          <w:t xml:space="preserve"> HYPERLINK "https://www.sageglass.com/en/products?utm_source=google&amp;utm_medium=paidsearch&amp;utm_campaign=smart&amp;utm_content=smart-windows&amp;gclid=Cj0KCQiAyoeCBhCTARIsAOfpKxi8ICFrIbo_uXGp8xVCqosEvCP3jz-TClh3K76Zb2JlmoXfJu2QKAEaAhMrEALw_wcB"</w:t>
+        </w:r>
+        <w:r>
+          <w:rPr>
+            <w:rFonts w:ascii="Times New Roman" w:hAnsi="Times New Roman" w:cs="Times New Roman" w:eastAsia="Times New Roman"/>
+            <w:color w:val="A6A6A6"/>
+            <w:spacing w:val="0"/>
+            <w:position w:val="0"/>
+            <w:sz w:val="24"/>
+            <w:u w:val="single"/>
+            <w:shd w:fill="auto" w:val="clear"/>
+          </w:rPr>
+          <w:t xml:space="preserve">&amp;</w:t>
+        </w:r>
+        <w:r>
+          <w:rPr>
+            <w:rFonts w:ascii="Times New Roman" w:hAnsi="Times New Roman" w:cs="Times New Roman" w:eastAsia="Times New Roman"/>
+            <w:color w:val="A6A6A6"/>
+            <w:spacing w:val="0"/>
+            <w:position w:val="0"/>
+            <w:sz w:val="24"/>
+            <w:u w:val="single"/>
+            <w:shd w:fill="auto" w:val="clear"/>
+          </w:rPr>
+          <w:t xml:space="preserve"> HYPERLINK "https://www.sageglass.com/en/products?utm_source=google&amp;utm_medium=paidsearch&amp;utm_campaign=smart&amp;utm_content=smart-windows&amp;gclid=Cj0KCQiAyoeCBhCTARIsAOfpKxi8ICFrIbo_uXGp8xVCqosEvCP3jz-TClh3K76Zb2JlmoXfJu2QKAEaAhMrEALw_wcB"</w:t>
+        </w:r>
+        <w:r>
+          <w:rPr>
+            <w:rFonts w:ascii="Times New Roman" w:hAnsi="Times New Roman" w:cs="Times New Roman" w:eastAsia="Times New Roman"/>
+            <w:color w:val="A6A6A6"/>
+            <w:spacing w:val="0"/>
+            <w:position w:val="0"/>
+            <w:sz w:val="24"/>
+            <w:u w:val="single"/>
+            <w:shd w:fill="auto" w:val="clear"/>
+          </w:rPr>
+          <w:t xml:space="preserve">utm_medium=paidsearch</w:t>
+        </w:r>
+        <w:r>
+          <w:rPr>
+            <w:rFonts w:ascii="Times New Roman" w:hAnsi="Times New Roman" w:cs="Times New Roman" w:eastAsia="Times New Roman"/>
+            <w:color w:val="A6A6A6"/>
+            <w:spacing w:val="0"/>
+            <w:position w:val="0"/>
+            <w:sz w:val="24"/>
+            <w:u w:val="single"/>
+            <w:shd w:fill="auto" w:val="clear"/>
+          </w:rPr>
+          <w:t xml:space="preserve"> HYPERLINK "https://www.sageglass.com/en/products?utm_source=google&amp;utm_medium=paidsearch&amp;utm_campaign=smart&amp;utm_content=smart-windows&amp;gclid=Cj0KCQiAyoeCBhCTARIsAOfpKxi8ICFrIbo_uXGp8xVCqosEvCP3jz-TClh3K76Zb2JlmoXfJu2QKAEaAhMrEALw_wcB"</w:t>
+        </w:r>
+        <w:r>
+          <w:rPr>
+            <w:rFonts w:ascii="Times New Roman" w:hAnsi="Times New Roman" w:cs="Times New Roman" w:eastAsia="Times New Roman"/>
+            <w:color w:val="A6A6A6"/>
+            <w:spacing w:val="0"/>
+            <w:position w:val="0"/>
+            <w:sz w:val="24"/>
+            <w:u w:val="single"/>
+            <w:shd w:fill="auto" w:val="clear"/>
+          </w:rPr>
+          <w:t xml:space="preserve">&amp;</w:t>
+        </w:r>
+        <w:r>
+          <w:rPr>
+            <w:rFonts w:ascii="Times New Roman" w:hAnsi="Times New Roman" w:cs="Times New Roman" w:eastAsia="Times New Roman"/>
+            <w:color w:val="A6A6A6"/>
+            <w:spacing w:val="0"/>
+            <w:position w:val="0"/>
+            <w:sz w:val="24"/>
+            <w:u w:val="single"/>
+            <w:shd w:fill="auto" w:val="clear"/>
+          </w:rPr>
+          <w:t xml:space="preserve"> HYPERLINK "https://www.sageglass.com/en/products?utm_source=google&amp;utm_medium=paidsearch&amp;utm_campaign=smart&amp;utm_content=smart-windows&amp;gclid=Cj0KCQiAyoeCBhCTARIsAOfpKxi8ICFrIbo_uXGp8xVCqosEvCP3jz-TClh3K76Zb2JlmoXfJu2QKAEaAhMrEALw_wcB"</w:t>
+        </w:r>
+        <w:r>
+          <w:rPr>
+            <w:rFonts w:ascii="Times New Roman" w:hAnsi="Times New Roman" w:cs="Times New Roman" w:eastAsia="Times New Roman"/>
+            <w:color w:val="A6A6A6"/>
+            <w:spacing w:val="0"/>
+            <w:position w:val="0"/>
+            <w:sz w:val="24"/>
+            <w:u w:val="single"/>
+            <w:shd w:fill="auto" w:val="clear"/>
+          </w:rPr>
+          <w:t xml:space="preserve">utm_campaign=smart</w:t>
+        </w:r>
+        <w:r>
+          <w:rPr>
+            <w:rFonts w:ascii="Times New Roman" w:hAnsi="Times New Roman" w:cs="Times New Roman" w:eastAsia="Times New Roman"/>
+            <w:color w:val="A6A6A6"/>
+            <w:spacing w:val="0"/>
+            <w:position w:val="0"/>
+            <w:sz w:val="24"/>
+            <w:u w:val="single"/>
+            <w:shd w:fill="auto" w:val="clear"/>
+          </w:rPr>
+          <w:t xml:space="preserve"> HYPERLINK "https://www.sageglass.com/en/products?utm_source=google&amp;utm_medium=paidsearch&amp;utm_campaign=smart&amp;utm_content=smart-windows&amp;gclid=Cj0KCQiAyoeCBhCTARIsAOfpKxi8ICFrIbo_uXGp8xVCqosEvCP3jz-TClh3K76Zb2JlmoXfJu2QKAEaAhMrEALw_wcB"</w:t>
+        </w:r>
+        <w:r>
+          <w:rPr>
+            <w:rFonts w:ascii="Times New Roman" w:hAnsi="Times New Roman" w:cs="Times New Roman" w:eastAsia="Times New Roman"/>
+            <w:color w:val="A6A6A6"/>
+            <w:spacing w:val="0"/>
+            <w:position w:val="0"/>
+            <w:sz w:val="24"/>
+            <w:u w:val="single"/>
+            <w:shd w:fill="auto" w:val="clear"/>
+          </w:rPr>
+          <w:t xml:space="preserve">&amp;</w:t>
+        </w:r>
+        <w:r>
+          <w:rPr>
+            <w:rFonts w:ascii="Times New Roman" w:hAnsi="Times New Roman" w:cs="Times New Roman" w:eastAsia="Times New Roman"/>
+            <w:color w:val="A6A6A6"/>
+            <w:spacing w:val="0"/>
+            <w:position w:val="0"/>
+            <w:sz w:val="24"/>
+            <w:u w:val="single"/>
+            <w:shd w:fill="auto" w:val="clear"/>
+          </w:rPr>
+          <w:t xml:space="preserve"> HYPERLINK "https://www.sageglass.com/en/products?utm_source=google&amp;utm_medium=paidsearch&amp;utm_campaign=smart&amp;utm_content=smart-windows&amp;gclid=Cj0KCQiAyoeCBhCTARIsAOfpKxi8ICFrIbo_uXGp8xVCqosEvCP3jz-TClh3K76Zb2JlmoXfJu2QKAEaAhMrEALw_wcB"</w:t>
+        </w:r>
+        <w:r>
+          <w:rPr>
+            <w:rFonts w:ascii="Times New Roman" w:hAnsi="Times New Roman" w:cs="Times New Roman" w:eastAsia="Times New Roman"/>
+            <w:color w:val="A6A6A6"/>
+            <w:spacing w:val="0"/>
+            <w:position w:val="0"/>
+            <w:sz w:val="24"/>
+            <w:u w:val="single"/>
+            <w:shd w:fill="auto" w:val="clear"/>
+          </w:rPr>
+          <w:t xml:space="preserve">utm_content=smart-windows</w:t>
+        </w:r>
+        <w:r>
+          <w:rPr>
+            <w:rFonts w:ascii="Times New Roman" w:hAnsi="Times New Roman" w:cs="Times New Roman" w:eastAsia="Times New Roman"/>
+            <w:color w:val="A6A6A6"/>
+            <w:spacing w:val="0"/>
+            <w:position w:val="0"/>
+            <w:sz w:val="24"/>
+            <w:u w:val="single"/>
+            <w:shd w:fill="auto" w:val="clear"/>
+          </w:rPr>
+          <w:t xml:space="preserve"> HYPERLINK "https://www.sageglass.com/en/products?utm_source=google&amp;utm_medium=paidsearch&amp;utm_campaign=smart&amp;utm_content=smart-windows&amp;gclid=Cj0KCQiAyoeCBhCTARIsAOfpKxi8ICFrIbo_uXGp8xVCqosEvCP3jz-TClh3K76Zb2JlmoXfJu2QKAEaAhMrEALw_wcB"</w:t>
+        </w:r>
+        <w:r>
+          <w:rPr>
+            <w:rFonts w:ascii="Times New Roman" w:hAnsi="Times New Roman" w:cs="Times New Roman" w:eastAsia="Times New Roman"/>
+            <w:color w:val="A6A6A6"/>
+            <w:spacing w:val="0"/>
+            <w:position w:val="0"/>
+            <w:sz w:val="24"/>
+            <w:u w:val="single"/>
+            <w:shd w:fill="auto" w:val="clear"/>
+          </w:rPr>
+          <w:t xml:space="preserve">&amp;</w:t>
+        </w:r>
+        <w:r>
+          <w:rPr>
+            <w:rFonts w:ascii="Times New Roman" w:hAnsi="Times New Roman" w:cs="Times New Roman" w:eastAsia="Times New Roman"/>
+            <w:color w:val="A6A6A6"/>
+            <w:spacing w:val="0"/>
+            <w:position w:val="0"/>
+            <w:sz w:val="24"/>
+            <w:u w:val="single"/>
+            <w:shd w:fill="auto" w:val="clear"/>
+          </w:rPr>
+          <w:t xml:space="preserve"> HYPERLINK "https://www.sageglass.com/en/products?utm_source=google&amp;utm_medium=paidsearch&amp;utm_campaign=smart&amp;utm_content=smart-windows&amp;gclid=Cj0KCQiAyoeCBhCTARIsAOfpKxi8ICFrIbo_uXGp8xVCqosEvCP3jz-TClh3K76Zb2JlmoXfJu2QKAEaAhMrEALw_wcB"</w:t>
+        </w:r>
+        <w:r>
+          <w:rPr>
+            <w:rFonts w:ascii="Times New Roman" w:hAnsi="Times New Roman" w:cs="Times New Roman" w:eastAsia="Times New Roman"/>
+            <w:color w:val="A6A6A6"/>
+            <w:spacing w:val="0"/>
+            <w:position w:val="0"/>
+            <w:sz w:val="24"/>
+            <w:u w:val="single"/>
+            <w:shd w:fill="auto" w:val="clear"/>
+          </w:rPr>
+          <w:t xml:space="preserve">gclid=Cj0KCQiAyoeCBhCTARIsAOfpKxi8ICFrIbo_uXGp8xVCqosEvCP3jz-TClh3K76Zb2JlmoXfJu2QKAEaAhMrEALw_wcB"</w:t>
+        </w:r>
+        <w:r>
+          <w:rPr>
+            <w:rFonts w:ascii="Times New Roman" w:hAnsi="Times New Roman" w:cs="Times New Roman" w:eastAsia="Times New Roman"/>
+            <w:color w:val="A6A6A6"/>
+            <w:spacing w:val="0"/>
+            <w:position w:val="0"/>
+            <w:sz w:val="24"/>
+            <w:u w:val="single"/>
+            <w:shd w:fill="auto" w:val="clear"/>
+          </w:rPr>
+          <w:t xml:space="preserve"> HYPERLINK "https://www.sageglass.com/en/products?utm_source=google&amp;utm_medium=paidsearch&amp;utm_campaign=smart&amp;utm_content=smart-windows&amp;gclid=Cj0KCQiAyoeCBhCTARIsAOfpKxi8ICFrIbo_uXGp8xVCqosEvCP3jz-TClh3K76Zb2JlmoXfJu2QKAEaAhMrEALw_wcB"</w:t>
+        </w:r>
+        <w:r>
+          <w:rPr>
+            <w:rFonts w:ascii="Times New Roman" w:hAnsi="Times New Roman" w:cs="Times New Roman" w:eastAsia="Times New Roman"/>
+            <w:color w:val="A6A6A6"/>
+            <w:spacing w:val="0"/>
+            <w:position w:val="0"/>
+            <w:sz w:val="24"/>
+            <w:u w:val="single"/>
+            <w:shd w:fill="auto" w:val="clear"/>
+          </w:rPr>
+          <w:t xml:space="preserve">utm_content=smart-windows</w:t>
+        </w:r>
+        <w:r>
+          <w:rPr>
+            <w:rFonts w:ascii="Times New Roman" w:hAnsi="Times New Roman" w:cs="Times New Roman" w:eastAsia="Times New Roman"/>
+            <w:color w:val="A6A6A6"/>
+            <w:spacing w:val="0"/>
+            <w:position w:val="0"/>
+            <w:sz w:val="24"/>
+            <w:u w:val="single"/>
+            <w:shd w:fill="auto" w:val="clear"/>
+          </w:rPr>
+          <w:t xml:space="preserve"> HYPERLINK "https://www.sageglass.com/en/products?utm_source=google&amp;utm_medium=paidsearch&amp;utm_campaign=smart&amp;utm_content=smart-windows&amp;gclid=Cj0KCQiAyoeCBhCTARIsAOfpKxi8ICFrIbo_uXGp8xVCqosEvCP3jz-TClh3K76Zb2JlmoXfJu2QKAEaAhMrEALw_wcB"</w:t>
+        </w:r>
+        <w:r>
+          <w:rPr>
+            <w:rFonts w:ascii="Times New Roman" w:hAnsi="Times New Roman" w:cs="Times New Roman" w:eastAsia="Times New Roman"/>
+            <w:color w:val="A6A6A6"/>
+            <w:spacing w:val="0"/>
+            <w:position w:val="0"/>
+            <w:sz w:val="24"/>
+            <w:u w:val="single"/>
+            <w:shd w:fill="auto" w:val="clear"/>
+          </w:rPr>
+          <w:t xml:space="preserve"> HYPERLINK "https://www.sageglass.com/en/products?utm_source=google</w:t>
+        </w:r>
+        <w:r>
+          <w:rPr>
+            <w:rFonts w:ascii="Times New Roman" w:hAnsi="Times New Roman" w:cs="Times New Roman" w:eastAsia="Times New Roman"/>
+            <w:color w:val="A6A6A6"/>
+            <w:spacing w:val="0"/>
+            <w:position w:val="0"/>
+            <w:sz w:val="24"/>
+            <w:u w:val="single"/>
+            <w:shd w:fill="auto" w:val="clear"/>
+          </w:rPr>
+          <w:t xml:space="preserve"> HYPERLINK "https://www.sageglass.com/en/products?utm_source=google&amp;utm_medium=paidsearch&amp;utm_campaign=smart&amp;utm_content=smart-windows&amp;gclid=Cj0KCQiAyoeCBhCTARIsAOfpKxi8ICFrIbo_uXGp8xVCqosEvCP3jz-TClh3K76Zb2JlmoXfJu2QKAEaAhMrEALw_wcB"</w:t>
+        </w:r>
+        <w:r>
+          <w:rPr>
+            <w:rFonts w:ascii="Times New Roman" w:hAnsi="Times New Roman" w:cs="Times New Roman" w:eastAsia="Times New Roman"/>
+            <w:color w:val="A6A6A6"/>
+            <w:spacing w:val="0"/>
+            <w:position w:val="0"/>
+            <w:sz w:val="24"/>
+            <w:u w:val="single"/>
+            <w:shd w:fill="auto" w:val="clear"/>
+          </w:rPr>
+          <w:t xml:space="preserve">&amp;</w:t>
+        </w:r>
+        <w:r>
+          <w:rPr>
+            <w:rFonts w:ascii="Times New Roman" w:hAnsi="Times New Roman" w:cs="Times New Roman" w:eastAsia="Times New Roman"/>
+            <w:color w:val="A6A6A6"/>
+            <w:spacing w:val="0"/>
+            <w:position w:val="0"/>
+            <w:sz w:val="24"/>
+            <w:u w:val="single"/>
+            <w:shd w:fill="auto" w:val="clear"/>
+          </w:rPr>
+          <w:t xml:space="preserve"> HYPERLINK "https://www.sageglass.com/en/products?utm_source=google&amp;utm_medium=paidsearch&amp;utm_campaign=smart&amp;utm_content=smart-windows&amp;gclid=Cj0KCQiAyoeCBhCTARIsAOfpKxi8ICFrIbo_uXGp8xVCqosEvCP3jz-TClh3K76Zb2JlmoXfJu2QKAEaAhMrEALw_wcB"</w:t>
+        </w:r>
+        <w:r>
+          <w:rPr>
+            <w:rFonts w:ascii="Times New Roman" w:hAnsi="Times New Roman" w:cs="Times New Roman" w:eastAsia="Times New Roman"/>
+            <w:color w:val="A6A6A6"/>
+            <w:spacing w:val="0"/>
+            <w:position w:val="0"/>
+            <w:sz w:val="24"/>
+            <w:u w:val="single"/>
+            <w:shd w:fill="auto" w:val="clear"/>
+          </w:rPr>
+          <w:t xml:space="preserve">utm_medium=paidsearch</w:t>
+        </w:r>
+        <w:r>
+          <w:rPr>
+            <w:rFonts w:ascii="Times New Roman" w:hAnsi="Times New Roman" w:cs="Times New Roman" w:eastAsia="Times New Roman"/>
+            <w:color w:val="A6A6A6"/>
+            <w:spacing w:val="0"/>
+            <w:position w:val="0"/>
+            <w:sz w:val="24"/>
+            <w:u w:val="single"/>
+            <w:shd w:fill="auto" w:val="clear"/>
+          </w:rPr>
+          <w:t xml:space="preserve"> HYPERLINK "https://www.sageglass.com/en/products?utm_source=google&amp;utm_medium=paidsearch&amp;utm_campaign=smart&amp;utm_content=smart-windows&amp;gclid=Cj0KCQiAyoeCBhCTARIsAOfpKxi8ICFrIbo_uXGp8xVCqosEvCP3jz-TClh3K76Zb2JlmoXfJu2QKAEaAhMrEALw_wcB"</w:t>
+        </w:r>
+        <w:r>
+          <w:rPr>
+            <w:rFonts w:ascii="Times New Roman" w:hAnsi="Times New Roman" w:cs="Times New Roman" w:eastAsia="Times New Roman"/>
+            <w:color w:val="A6A6A6"/>
+            <w:spacing w:val="0"/>
+            <w:position w:val="0"/>
+            <w:sz w:val="24"/>
+            <w:u w:val="single"/>
+            <w:shd w:fill="auto" w:val="clear"/>
+          </w:rPr>
+          <w:t xml:space="preserve">&amp;</w:t>
+        </w:r>
+        <w:r>
+          <w:rPr>
+            <w:rFonts w:ascii="Times New Roman" w:hAnsi="Times New Roman" w:cs="Times New Roman" w:eastAsia="Times New Roman"/>
+            <w:color w:val="A6A6A6"/>
+            <w:spacing w:val="0"/>
+            <w:position w:val="0"/>
+            <w:sz w:val="24"/>
+            <w:u w:val="single"/>
+            <w:shd w:fill="auto" w:val="clear"/>
+          </w:rPr>
+          <w:t xml:space="preserve"> HYPERLINK "https://www.sageglass.com/en/products?utm_source=google&amp;utm_medium=paidsearch&amp;utm_campaign=smart&amp;utm_content=smart-windows&amp;gclid=Cj0KCQiAyoeCBhCTARIsAOfpKxi8ICFrIbo_uXGp8xVCqosEvCP3jz-TClh3K76Zb2JlmoXfJu2QKAEaAhMrEALw_wcB"</w:t>
+        </w:r>
+        <w:r>
+          <w:rPr>
+            <w:rFonts w:ascii="Times New Roman" w:hAnsi="Times New Roman" w:cs="Times New Roman" w:eastAsia="Times New Roman"/>
+            <w:color w:val="A6A6A6"/>
+            <w:spacing w:val="0"/>
+            <w:position w:val="0"/>
+            <w:sz w:val="24"/>
+            <w:u w:val="single"/>
+            <w:shd w:fill="auto" w:val="clear"/>
+          </w:rPr>
+          <w:t xml:space="preserve">utm_campaign=smart</w:t>
+        </w:r>
+        <w:r>
+          <w:rPr>
+            <w:rFonts w:ascii="Times New Roman" w:hAnsi="Times New Roman" w:cs="Times New Roman" w:eastAsia="Times New Roman"/>
+            <w:color w:val="A6A6A6"/>
+            <w:spacing w:val="0"/>
+            <w:position w:val="0"/>
+            <w:sz w:val="24"/>
+            <w:u w:val="single"/>
+            <w:shd w:fill="auto" w:val="clear"/>
+          </w:rPr>
+          <w:t xml:space="preserve"> HYPERLINK "https://www.sageglass.com/en/products?utm_source=google&amp;utm_medium=paidsearch&amp;utm_campaign=smart&amp;utm_content=smart-windows&amp;gclid=Cj0KCQiAyoeCBhCTARIsAOfpKxi8ICFrIbo_uXGp8xVCqosEvCP3jz-TClh3K76Zb2JlmoXfJu2QKAEaAhMrEALw_wcB"</w:t>
+        </w:r>
+        <w:r>
+          <w:rPr>
+            <w:rFonts w:ascii="Times New Roman" w:hAnsi="Times New Roman" w:cs="Times New Roman" w:eastAsia="Times New Roman"/>
+            <w:color w:val="A6A6A6"/>
+            <w:spacing w:val="0"/>
+            <w:position w:val="0"/>
+            <w:sz w:val="24"/>
+            <w:u w:val="single"/>
+            <w:shd w:fill="auto" w:val="clear"/>
+          </w:rPr>
+          <w:t xml:space="preserve">&amp;</w:t>
+        </w:r>
+        <w:r>
+          <w:rPr>
+            <w:rFonts w:ascii="Times New Roman" w:hAnsi="Times New Roman" w:cs="Times New Roman" w:eastAsia="Times New Roman"/>
+            <w:color w:val="A6A6A6"/>
+            <w:spacing w:val="0"/>
+            <w:position w:val="0"/>
+            <w:sz w:val="24"/>
+            <w:u w:val="single"/>
+            <w:shd w:fill="auto" w:val="clear"/>
+          </w:rPr>
+          <w:t xml:space="preserve"> HYPERLINK "https://www.sageglass.com/en/products?utm_source=google&amp;utm_medium=paidsearch&amp;utm_campaign=smart&amp;utm_content=smart-windows&amp;gclid=Cj0KCQiAyoeCBhCTARIsAOfpKxi8ICFrIbo_uXGp8xVCqosEvCP3jz-TClh3K76Zb2JlmoXfJu2QKAEaAhMrEALw_wcB"</w:t>
+        </w:r>
+        <w:r>
+          <w:rPr>
+            <w:rFonts w:ascii="Times New Roman" w:hAnsi="Times New Roman" w:cs="Times New Roman" w:eastAsia="Times New Roman"/>
+            <w:color w:val="A6A6A6"/>
+            <w:spacing w:val="0"/>
+            <w:position w:val="0"/>
+            <w:sz w:val="24"/>
+            <w:u w:val="single"/>
+            <w:shd w:fill="auto" w:val="clear"/>
+          </w:rPr>
+          <w:t xml:space="preserve">utm_content=smart-windows</w:t>
+        </w:r>
+        <w:r>
+          <w:rPr>
+            <w:rFonts w:ascii="Times New Roman" w:hAnsi="Times New Roman" w:cs="Times New Roman" w:eastAsia="Times New Roman"/>
+            <w:color w:val="A6A6A6"/>
+            <w:spacing w:val="0"/>
+            <w:position w:val="0"/>
+            <w:sz w:val="24"/>
+            <w:u w:val="single"/>
+            <w:shd w:fill="auto" w:val="clear"/>
+          </w:rPr>
+          <w:t xml:space="preserve"> HYPERLINK "https://www.sageglass.com/en/products?utm_source=google&amp;utm_medium=paidsearch&amp;utm_campaign=smart&amp;utm_content=smart-windows&amp;gclid=Cj0KCQiAyoeCBhCTARIsAOfpKxi8ICFrIbo_uXGp8xVCqosEvCP3jz-TClh3K76Zb2JlmoXfJu2QKAEaAhMrEALw_wcB"</w:t>
+        </w:r>
+        <w:r>
+          <w:rPr>
+            <w:rFonts w:ascii="Times New Roman" w:hAnsi="Times New Roman" w:cs="Times New Roman" w:eastAsia="Times New Roman"/>
+            <w:color w:val="A6A6A6"/>
+            <w:spacing w:val="0"/>
+            <w:position w:val="0"/>
+            <w:sz w:val="24"/>
+            <w:u w:val="single"/>
+            <w:shd w:fill="auto" w:val="clear"/>
+          </w:rPr>
+          <w:t xml:space="preserve">&amp;</w:t>
+        </w:r>
+        <w:r>
+          <w:rPr>
+            <w:rFonts w:ascii="Times New Roman" w:hAnsi="Times New Roman" w:cs="Times New Roman" w:eastAsia="Times New Roman"/>
+            <w:color w:val="A6A6A6"/>
+            <w:spacing w:val="0"/>
+            <w:position w:val="0"/>
+            <w:sz w:val="24"/>
+            <w:u w:val="single"/>
+            <w:shd w:fill="auto" w:val="clear"/>
+          </w:rPr>
+          <w:t xml:space="preserve"> HYPERLINK "https://www.sageglass.com/en/products?utm_source=google&amp;utm_medium=paidsearch&amp;utm_campaign=smart&amp;utm_content=smart-windows&amp;gclid=Cj0KCQiAyoeCBhCTARIsAOfpKxi8ICFrIbo_uXGp8xVCqosEvCP3jz-TClh3K76Zb2JlmoXfJu2QKAEaAhMrEALw_wcB"</w:t>
+        </w:r>
+        <w:r>
+          <w:rPr>
+            <w:rFonts w:ascii="Times New Roman" w:hAnsi="Times New Roman" w:cs="Times New Roman" w:eastAsia="Times New Roman"/>
+            <w:color w:val="A6A6A6"/>
+            <w:spacing w:val="0"/>
+            <w:position w:val="0"/>
+            <w:sz w:val="24"/>
+            <w:u w:val="single"/>
+            <w:shd w:fill="auto" w:val="clear"/>
+          </w:rPr>
+          <w:t xml:space="preserve">gclid=Cj0KCQiAyoeCBhCTARIsAOfpKxi8ICFrIbo_uXGp8xVCqosEvCP3jz-TClh3K76Zb2JlmoXfJu2QKAEaAhMrEALw_wcB"</w:t>
+        </w:r>
+        <w:r>
+          <w:rPr>
+            <w:rFonts w:ascii="Times New Roman" w:hAnsi="Times New Roman" w:cs="Times New Roman" w:eastAsia="Times New Roman"/>
+            <w:color w:val="A6A6A6"/>
+            <w:spacing w:val="0"/>
+            <w:position w:val="0"/>
+            <w:sz w:val="24"/>
+            <w:u w:val="single"/>
+            <w:shd w:fill="auto" w:val="clear"/>
+          </w:rPr>
+          <w:t xml:space="preserve"> HYPERLINK "https://www.sageglass.com/en/products?utm_source=google&amp;utm_medium=paidsearch&amp;utm_campaign=smart&amp;utm_content=smart-windows&amp;gclid=Cj0KCQiAyoeCBhCTARIsAOfpKxi8ICFrIbo_uXGp8xVCqosEvCP3jz-TClh3K76Zb2JlmoXfJu2QKAEaAhMrEALw_wcB"</w:t>
+        </w:r>
+        <w:r>
+          <w:rPr>
+            <w:rFonts w:ascii="Times New Roman" w:hAnsi="Times New Roman" w:cs="Times New Roman" w:eastAsia="Times New Roman"/>
+            <w:color w:val="A6A6A6"/>
+            <w:spacing w:val="0"/>
+            <w:position w:val="0"/>
+            <w:sz w:val="24"/>
+            <w:u w:val="single"/>
+            <w:shd w:fill="auto" w:val="clear"/>
+          </w:rPr>
+          <w:t xml:space="preserve">&amp;</w:t>
+        </w:r>
+        <w:r>
+          <w:rPr>
+            <w:rFonts w:ascii="Times New Roman" w:hAnsi="Times New Roman" w:cs="Times New Roman" w:eastAsia="Times New Roman"/>
+            <w:color w:val="A6A6A6"/>
+            <w:spacing w:val="0"/>
+            <w:position w:val="0"/>
+            <w:sz w:val="24"/>
+            <w:u w:val="single"/>
+            <w:shd w:fill="auto" w:val="clear"/>
+          </w:rPr>
+          <w:t xml:space="preserve"> HYPERLINK "https://www.sageglass.com/en/products?utm_source=google&amp;utm_medium=paidsearch&amp;utm_campaign=smart&amp;utm_content=smart-windows&amp;gclid=Cj0KCQiAyoeCBhCTARIsAOfpKxi8ICFrIbo_uXGp8xVCqosEvCP3jz-TClh3K76Zb2JlmoXfJu2QKAEaAhMrEALw_wcB"</w:t>
+        </w:r>
+        <w:r>
+          <w:rPr>
+            <w:rFonts w:ascii="Times New Roman" w:hAnsi="Times New Roman" w:cs="Times New Roman" w:eastAsia="Times New Roman"/>
+            <w:color w:val="A6A6A6"/>
+            <w:spacing w:val="0"/>
+            <w:position w:val="0"/>
+            <w:sz w:val="24"/>
+            <w:u w:val="single"/>
+            <w:shd w:fill="auto" w:val="clear"/>
+          </w:rPr>
+          <w:t xml:space="preserve"> HYPERLINK "https://www.sageglass.com/en/products?utm_source=google</w:t>
+        </w:r>
+        <w:r>
+          <w:rPr>
+            <w:rFonts w:ascii="Times New Roman" w:hAnsi="Times New Roman" w:cs="Times New Roman" w:eastAsia="Times New Roman"/>
+            <w:color w:val="A6A6A6"/>
+            <w:spacing w:val="0"/>
+            <w:position w:val="0"/>
+            <w:sz w:val="24"/>
+            <w:u w:val="single"/>
+            <w:shd w:fill="auto" w:val="clear"/>
+          </w:rPr>
+          <w:t xml:space="preserve"> HYPERLINK "https://www.sageglass.com/en/products?utm_source=google&amp;utm_medium=paidsearch&amp;utm_campaign=smart&amp;utm_content=smart-windows&amp;gclid=Cj0KCQiAyoeCBhCTARIsAOfpKxi8ICFrIbo_uXGp8xVCqosEvCP3jz-TClh3K76Zb2JlmoXfJu2QKAEaAhMrEALw_wcB"</w:t>
+        </w:r>
+        <w:r>
+          <w:rPr>
+            <w:rFonts w:ascii="Times New Roman" w:hAnsi="Times New Roman" w:cs="Times New Roman" w:eastAsia="Times New Roman"/>
+            <w:color w:val="A6A6A6"/>
+            <w:spacing w:val="0"/>
+            <w:position w:val="0"/>
+            <w:sz w:val="24"/>
+            <w:u w:val="single"/>
+            <w:shd w:fill="auto" w:val="clear"/>
+          </w:rPr>
+          <w:t xml:space="preserve">&amp;</w:t>
+        </w:r>
+        <w:r>
+          <w:rPr>
+            <w:rFonts w:ascii="Times New Roman" w:hAnsi="Times New Roman" w:cs="Times New Roman" w:eastAsia="Times New Roman"/>
+            <w:color w:val="A6A6A6"/>
+            <w:spacing w:val="0"/>
+            <w:position w:val="0"/>
+            <w:sz w:val="24"/>
+            <w:u w:val="single"/>
+            <w:shd w:fill="auto" w:val="clear"/>
+          </w:rPr>
+          <w:t xml:space="preserve"> HYPERLINK "https://www.sageglass.com/en/products?utm_source=google&amp;utm_medium=paidsearch&amp;utm_campaign=smart&amp;utm_content=smart-windows&amp;gclid=Cj0KCQiAyoeCBhCTARIsAOfpKxi8ICFrIbo_uXGp8xVCqosEvCP3jz-TClh3K76Zb2JlmoXfJu2QKAEaAhMrEALw_wcB"</w:t>
+        </w:r>
+        <w:r>
+          <w:rPr>
+            <w:rFonts w:ascii="Times New Roman" w:hAnsi="Times New Roman" w:cs="Times New Roman" w:eastAsia="Times New Roman"/>
+            <w:color w:val="A6A6A6"/>
+            <w:spacing w:val="0"/>
+            <w:position w:val="0"/>
+            <w:sz w:val="24"/>
+            <w:u w:val="single"/>
+            <w:shd w:fill="auto" w:val="clear"/>
+          </w:rPr>
+          <w:t xml:space="preserve">utm_medium=paidsearch</w:t>
+        </w:r>
+        <w:r>
+          <w:rPr>
+            <w:rFonts w:ascii="Times New Roman" w:hAnsi="Times New Roman" w:cs="Times New Roman" w:eastAsia="Times New Roman"/>
+            <w:color w:val="A6A6A6"/>
+            <w:spacing w:val="0"/>
+            <w:position w:val="0"/>
+            <w:sz w:val="24"/>
+            <w:u w:val="single"/>
+            <w:shd w:fill="auto" w:val="clear"/>
+          </w:rPr>
+          <w:t xml:space="preserve"> HYPERLINK "https://www.sageglass.com/en/products?utm_source=google&amp;utm_medium=paidsearch&amp;utm_campaign=smart&amp;utm_content=smart-windows&amp;gclid=Cj0KCQiAyoeCBhCTARIsAOfpKxi8ICFrIbo_uXGp8xVCqosEvCP3jz-TClh3K76Zb2JlmoXfJu2QKAEaAhMrEALw_wcB"</w:t>
+        </w:r>
+        <w:r>
+          <w:rPr>
+            <w:rFonts w:ascii="Times New Roman" w:hAnsi="Times New Roman" w:cs="Times New Roman" w:eastAsia="Times New Roman"/>
+            <w:color w:val="A6A6A6"/>
+            <w:spacing w:val="0"/>
+            <w:position w:val="0"/>
+            <w:sz w:val="24"/>
+            <w:u w:val="single"/>
+            <w:shd w:fill="auto" w:val="clear"/>
+          </w:rPr>
+          <w:t xml:space="preserve">&amp;</w:t>
+        </w:r>
+        <w:r>
+          <w:rPr>
+            <w:rFonts w:ascii="Times New Roman" w:hAnsi="Times New Roman" w:cs="Times New Roman" w:eastAsia="Times New Roman"/>
+            <w:color w:val="A6A6A6"/>
+            <w:spacing w:val="0"/>
+            <w:position w:val="0"/>
+            <w:sz w:val="24"/>
+            <w:u w:val="single"/>
+            <w:shd w:fill="auto" w:val="clear"/>
+          </w:rPr>
+          <w:t xml:space="preserve"> HYPERLINK "https://www.sageglass.com/en/products?utm_source=google&amp;utm_medium=paidsearch&amp;utm_campaign=smart&amp;utm_content=smart-windows&amp;gclid=Cj0KCQiAyoeCBhCTARIsAOfpKxi8ICFrIbo_uXGp8xVCqosEvCP3jz-TClh3K76Zb2JlmoXfJu2QKAEaAhMrEALw_wcB"</w:t>
+        </w:r>
+        <w:r>
+          <w:rPr>
+            <w:rFonts w:ascii="Times New Roman" w:hAnsi="Times New Roman" w:cs="Times New Roman" w:eastAsia="Times New Roman"/>
+            <w:color w:val="A6A6A6"/>
+            <w:spacing w:val="0"/>
+            <w:position w:val="0"/>
+            <w:sz w:val="24"/>
+            <w:u w:val="single"/>
+            <w:shd w:fill="auto" w:val="clear"/>
+          </w:rPr>
+          <w:t xml:space="preserve">utm_campaign=smart</w:t>
+        </w:r>
+        <w:r>
+          <w:rPr>
+            <w:rFonts w:ascii="Times New Roman" w:hAnsi="Times New Roman" w:cs="Times New Roman" w:eastAsia="Times New Roman"/>
+            <w:color w:val="A6A6A6"/>
+            <w:spacing w:val="0"/>
+            <w:position w:val="0"/>
+            <w:sz w:val="24"/>
+            <w:u w:val="single"/>
+            <w:shd w:fill="auto" w:val="clear"/>
+          </w:rPr>
+          <w:t xml:space="preserve"> HYPERLINK "https://www.sageglass.com/en/products?utm_source=google&amp;utm_medium=paidsearch&amp;utm_campaign=smart&amp;utm_content=smart-windows&amp;gclid=Cj0KCQiAyoeCBhCTARIsAOfpKxi8ICFrIbo_uXGp8xVCqosEvCP3jz-TClh3K76Zb2JlmoXfJu2QKAEaAhMrEALw_wcB"</w:t>
+        </w:r>
+        <w:r>
+          <w:rPr>
+            <w:rFonts w:ascii="Times New Roman" w:hAnsi="Times New Roman" w:cs="Times New Roman" w:eastAsia="Times New Roman"/>
+            <w:color w:val="A6A6A6"/>
+            <w:spacing w:val="0"/>
+            <w:position w:val="0"/>
+            <w:sz w:val="24"/>
+            <w:u w:val="single"/>
+            <w:shd w:fill="auto" w:val="clear"/>
+          </w:rPr>
+          <w:t xml:space="preserve">&amp;</w:t>
+        </w:r>
+        <w:r>
+          <w:rPr>
+            <w:rFonts w:ascii="Times New Roman" w:hAnsi="Times New Roman" w:cs="Times New Roman" w:eastAsia="Times New Roman"/>
+            <w:color w:val="A6A6A6"/>
+            <w:spacing w:val="0"/>
+            <w:position w:val="0"/>
+            <w:sz w:val="24"/>
+            <w:u w:val="single"/>
+            <w:shd w:fill="auto" w:val="clear"/>
+          </w:rPr>
+          <w:t xml:space="preserve"> HYPERLINK "https://www.sageglass.com/en/products?utm_source=google&amp;utm_medium=paidsearch&amp;utm_campaign=smart&amp;utm_content=smart-windows&amp;gclid=Cj0KCQiAyoeCBhCTARIsAOfpKxi8ICFrIbo_uXGp8xVCqosEvCP3jz-TClh3K76Zb2JlmoXfJu2QKAEaAhMrEALw_wcB"</w:t>
+        </w:r>
+        <w:r>
+          <w:rPr>
+            <w:rFonts w:ascii="Times New Roman" w:hAnsi="Times New Roman" w:cs="Times New Roman" w:eastAsia="Times New Roman"/>
+            <w:color w:val="A6A6A6"/>
+            <w:spacing w:val="0"/>
+            <w:position w:val="0"/>
+            <w:sz w:val="24"/>
+            <w:u w:val="single"/>
+            <w:shd w:fill="auto" w:val="clear"/>
+          </w:rPr>
+          <w:t xml:space="preserve">utm_content=smart-windows</w:t>
+        </w:r>
+        <w:r>
+          <w:rPr>
+            <w:rFonts w:ascii="Times New Roman" w:hAnsi="Times New Roman" w:cs="Times New Roman" w:eastAsia="Times New Roman"/>
+            <w:color w:val="A6A6A6"/>
+            <w:spacing w:val="0"/>
+            <w:position w:val="0"/>
+            <w:sz w:val="24"/>
+            <w:u w:val="single"/>
+            <w:shd w:fill="auto" w:val="clear"/>
+          </w:rPr>
+          <w:t xml:space="preserve"> HYPERLINK "https://www.sageglass.com/en/products?utm_source=google&amp;utm_medium=paidsearch&amp;utm_campaign=smart&amp;utm_content=smart-windows&amp;gclid=Cj0KCQiAyoeCBhCTARIsAOfpKxi8ICFrIbo_uXGp8xVCqosEvCP3jz-TClh3K76Zb2JlmoXfJu2QKAEaAhMrEALw_wcB"</w:t>
+        </w:r>
+        <w:r>
+          <w:rPr>
+            <w:rFonts w:ascii="Times New Roman" w:hAnsi="Times New Roman" w:cs="Times New Roman" w:eastAsia="Times New Roman"/>
+            <w:color w:val="A6A6A6"/>
+            <w:spacing w:val="0"/>
+            <w:position w:val="0"/>
+            <w:sz w:val="24"/>
+            <w:u w:val="single"/>
+            <w:shd w:fill="auto" w:val="clear"/>
+          </w:rPr>
+          <w:t xml:space="preserve">&amp;</w:t>
+        </w:r>
+        <w:r>
+          <w:rPr>
+            <w:rFonts w:ascii="Times New Roman" w:hAnsi="Times New Roman" w:cs="Times New Roman" w:eastAsia="Times New Roman"/>
+            <w:color w:val="A6A6A6"/>
+            <w:spacing w:val="0"/>
+            <w:position w:val="0"/>
+            <w:sz w:val="24"/>
+            <w:u w:val="single"/>
+            <w:shd w:fill="auto" w:val="clear"/>
+          </w:rPr>
+          <w:t xml:space="preserve"> HYPERLINK "https://www.sageglass.com/en/products?utm_source=google&amp;utm_medium=paidsearch&amp;utm_campaign=smart&amp;utm_content=smart-windows&amp;gclid=Cj0KCQiAyoeCBhCTARIsAOfpKxi8ICFrIbo_uXGp8xVCqosEvCP3jz-TClh3K76Zb2JlmoXfJu2QKAEaAhMrEALw_wcB"</w:t>
+        </w:r>
+        <w:r>
+          <w:rPr>
+            <w:rFonts w:ascii="Times New Roman" w:hAnsi="Times New Roman" w:cs="Times New Roman" w:eastAsia="Times New Roman"/>
+            <w:color w:val="A6A6A6"/>
+            <w:spacing w:val="0"/>
+            <w:position w:val="0"/>
+            <w:sz w:val="24"/>
+            <w:u w:val="single"/>
+            <w:shd w:fill="auto" w:val="clear"/>
+          </w:rPr>
+          <w:t xml:space="preserve">gclid=Cj0KCQiAyoeCBhCTARIsAOfpKxi8ICFrIbo_uXGp8xVCqosEvCP3jz-TClh3K76Zb2JlmoXfJu2QKAEaAhMrEALw_wcB"</w:t>
         </w:r>
         <w:r>
           <w:rPr>
@@ -3052,29 +4758,7 @@
           <w:sz w:val="24"/>
           <w:shd w:fill="auto" w:val="clear"/>
         </w:rPr>
-        <w:t xml:space="preserve">igienizarea</w:t>
-      </w:r>
-      <w:r>
-        <w:rPr>
-          <w:rFonts w:ascii="Times New Roman" w:hAnsi="Times New Roman" w:cs="Times New Roman" w:eastAsia="Times New Roman"/>
-          <w:color w:val="A6A6A6"/>
-          <w:spacing w:val="0"/>
-          <w:position w:val="0"/>
-          <w:sz w:val="24"/>
-          <w:shd w:fill="auto" w:val="clear"/>
-        </w:rPr>
-        <w:t xml:space="preserve">”</w:t>
-      </w:r>
-      <w:r>
-        <w:rPr>
-          <w:rFonts w:ascii="Times New Roman" w:hAnsi="Times New Roman" w:cs="Times New Roman" w:eastAsia="Times New Roman"/>
-          <w:color w:val="A6A6A6"/>
-          <w:spacing w:val="0"/>
-          <w:position w:val="0"/>
-          <w:sz w:val="24"/>
-          <w:shd w:fill="auto" w:val="clear"/>
-        </w:rPr>
-        <w:t xml:space="preserve"> cerin</w:t>
+        <w:t xml:space="preserve">igienizarea” cerin</w:t>
       </w:r>
       <w:r>
         <w:rPr>

</xml_diff>